<commit_message>
added Rhistory to gitignore; updating ms draft
</commit_message>
<xml_diff>
--- a/Analysis/manuscript_draft.docx
+++ b/Analysis/manuscript_draft.docx
@@ -20,41 +20,15 @@
       </w:r>
     </w:p>
     <w:p>
-      <w:proofErr w:type="spellStart"/>
-      <w:r>
-        <w:t>Orlin</w:t>
-      </w:r>
-      <w:proofErr w:type="spellEnd"/>
-      <w:r>
-        <w:t xml:space="preserve"> S. </w:t>
-      </w:r>
-      <w:proofErr w:type="spellStart"/>
-      <w:r>
-        <w:t>Todorov</w:t>
-      </w:r>
-      <w:proofErr w:type="spellEnd"/>
-      <w:r>
-        <w:t>, Simone</w:t>
+      <w:r>
+        <w:t>Orlin S. Todorov, Simone</w:t>
       </w:r>
       <w:r>
         <w:t xml:space="preserve"> P.</w:t>
       </w:r>
       <w:r>
-        <w:t xml:space="preserve"> </w:t>
-      </w:r>
-      <w:proofErr w:type="spellStart"/>
-      <w:r>
-        <w:t>Blomberg</w:t>
-      </w:r>
-      <w:proofErr w:type="spellEnd"/>
-      <w:r>
-        <w:t xml:space="preserve">, Vera </w:t>
-      </w:r>
-      <w:proofErr w:type="spellStart"/>
-      <w:r>
-        <w:t>Weisbecker</w:t>
-      </w:r>
-      <w:proofErr w:type="spellEnd"/>
+        <w:t xml:space="preserve"> Blomberg, Vera Weisbecker</w:t>
+      </w:r>
     </w:p>
     <w:p/>
     <w:p>
@@ -220,15 +194,7 @@
         <w:t xml:space="preserve">Prediction: </w:t>
       </w:r>
       <w:r>
-        <w:t xml:space="preserve">Later invasions into new </w:t>
-      </w:r>
-      <w:proofErr w:type="spellStart"/>
-      <w:r>
-        <w:t>ecospaces</w:t>
-      </w:r>
-      <w:proofErr w:type="spellEnd"/>
-      <w:r>
-        <w:t xml:space="preserve"> have involved bursts of variation as the clade adapts. </w:t>
+        <w:t xml:space="preserve">Later invasions into new ecospaces have involved bursts of variation as the clade adapts. </w:t>
       </w:r>
     </w:p>
     <w:p>
@@ -249,31 +215,7 @@
         <w:t>expect</w:t>
       </w:r>
       <w:r>
-        <w:t xml:space="preserve"> this for Australia because of the invasion from </w:t>
-      </w:r>
-      <w:proofErr w:type="spellStart"/>
-      <w:r>
-        <w:t>Gondwana</w:t>
-      </w:r>
-      <w:proofErr w:type="spellEnd"/>
-      <w:r>
-        <w:t xml:space="preserve"> and for NG because of the invasion from Australia; </w:t>
-      </w:r>
-      <w:proofErr w:type="gramStart"/>
-      <w:r>
-        <w:t>We</w:t>
-      </w:r>
-      <w:proofErr w:type="gramEnd"/>
-      <w:r>
-        <w:t xml:space="preserve"> would not expect this because crown marsupials have been in S. Am. Since the </w:t>
-      </w:r>
-      <w:proofErr w:type="gramStart"/>
-      <w:r>
-        <w:t>isthmus of panama</w:t>
-      </w:r>
-      <w:proofErr w:type="gramEnd"/>
-      <w:r>
-        <w:t xml:space="preserve"> formed.</w:t>
+        <w:t xml:space="preserve"> this for Australia because of the invasion from Gondwana and for NG because of the invasion from Australia; We would not expect this because crown marsupials have been in S. Am. Since the isthmus of panama formed.</w:t>
       </w:r>
     </w:p>
     <w:p>
@@ -315,7 +257,12 @@
         <w:ind w:left="360"/>
       </w:pPr>
       <w:r>
-        <w:t>In America we have BM for both brain and body</w:t>
+        <w:t>In Am</w:t>
+      </w:r>
+      <w:bookmarkStart w:id="0" w:name="_GoBack"/>
+      <w:bookmarkEnd w:id="0"/>
+      <w:r>
+        <w:t>erica we have BM for both brain and body</w:t>
       </w:r>
     </w:p>
     <w:p>
@@ -340,19 +287,11 @@
         <w:t xml:space="preserve">Prediction supported </w:t>
       </w:r>
       <w:r>
-        <w:t xml:space="preserve">– VW: in Ng we have significantly greater relative brain size and there seems to have been a jump in brain size that body mass for some reason has not participated in. The polarity of this is interesting – it really </w:t>
+        <w:t xml:space="preserve">– VW: in Ng we have significantly greater relative brain size and there seems to have been a jump in brain size that body mass for some reason has not participated in. The polarity of this is interesting – it really is the brain </w:t>
       </w:r>
       <w:r>
         <w:lastRenderedPageBreak/>
-        <w:t xml:space="preserve">is the brain that jumps, not body mass. Why??? Seasonality? Human hunting pressure? Competition with </w:t>
-      </w:r>
-      <w:proofErr w:type="spellStart"/>
-      <w:r>
-        <w:t>placentals</w:t>
-      </w:r>
-      <w:proofErr w:type="spellEnd"/>
-      <w:r>
-        <w:t>? Cognitive buffer?</w:t>
+        <w:t>that jumps, not body mass. Why??? Seasonality? Human hunting pressure? Competition with placentals? Cognitive buffer?</w:t>
       </w:r>
     </w:p>
     <w:p>
@@ -367,38 +306,14 @@
         <w:ind w:left="360"/>
       </w:pPr>
       <w:r>
-        <w:t xml:space="preserve">An additional </w:t>
-      </w:r>
-      <w:proofErr w:type="spellStart"/>
-      <w:r>
-        <w:t>pANCOVA</w:t>
-      </w:r>
-      <w:proofErr w:type="spellEnd"/>
-      <w:r>
-        <w:t xml:space="preserve"> showed that a model including ‘Origin’ as an interaction term was significantly better than a model including </w:t>
-      </w:r>
-      <w:proofErr w:type="spellStart"/>
-      <w:r>
-        <w:t>maruspials</w:t>
-      </w:r>
-      <w:proofErr w:type="spellEnd"/>
-      <w:r>
-        <w:t xml:space="preserve"> from all origins (F=5.07, P=0.0072 on 4, 2 degrees of freedom), while variance inflation factor (VIF) was &lt;2. </w:t>
+        <w:t xml:space="preserve">An additional pANCOVA showed that a model including ‘Origin’ as an interaction term was significantly better than a model including maruspials from all origins (F=5.07, P=0.0072 on 4, 2 degrees of freedom), while variance inflation factor (VIF) was &lt;2. </w:t>
       </w:r>
       <w:r>
         <w:br/>
       </w:r>
       <w:r>
         <w:br/>
-        <w:t>&lt;</w:t>
-      </w:r>
-      <w:proofErr w:type="gramStart"/>
-      <w:r>
-        <w:t>figure</w:t>
-      </w:r>
-      <w:proofErr w:type="gramEnd"/>
-      <w:r>
-        <w:t xml:space="preserve"> 1 around here – report slopes and intercepts for the 3 origins&gt;</w:t>
+        <w:t>&lt;figure 1 around here – report slopes and intercepts for the 3 origins&gt;</w:t>
       </w:r>
     </w:p>
     <w:p>
@@ -457,11 +372,9 @@
       <w:r>
         <w:t xml:space="preserve">Report all </w:t>
       </w:r>
-      <w:proofErr w:type="spellStart"/>
       <w:r>
         <w:t>MCMCglmm</w:t>
       </w:r>
-      <w:proofErr w:type="spellEnd"/>
       <w:r>
         <w:t xml:space="preserve"> models</w:t>
       </w:r>
@@ -480,13 +393,8 @@
         <w:pStyle w:val="Heading2"/>
         <w:spacing w:line="360" w:lineRule="auto"/>
       </w:pPr>
-      <w:proofErr w:type="spellStart"/>
-      <w:r>
-        <w:t>MCMCglmm</w:t>
-      </w:r>
-      <w:proofErr w:type="spellEnd"/>
-      <w:r>
-        <w:t xml:space="preserve"> models:</w:t>
+      <w:r>
+        <w:t>MCMCglmm models:</w:t>
       </w:r>
     </w:p>
     <w:p>
@@ -547,15 +455,7 @@
         <w:spacing w:line="360" w:lineRule="auto"/>
       </w:pPr>
       <w:r>
-        <w:t xml:space="preserve">Predictors in this model included activity period, shelter safety, </w:t>
-      </w:r>
-      <w:proofErr w:type="spellStart"/>
-      <w:r>
-        <w:t>arboreality</w:t>
-      </w:r>
-      <w:proofErr w:type="spellEnd"/>
-      <w:r>
-        <w:t>, diet and home range. We did not find any effect of any</w:t>
+        <w:t>Predictors in this model included activity period, shelter safety, arboreality, diet and home range. We did not find any effect of any</w:t>
       </w:r>
       <w:r>
         <w:t xml:space="preserve"> of the</w:t>
@@ -657,7 +557,7 @@
         <w:t>y behaviour compared to smaller-</w:t>
       </w:r>
       <w:r>
-        <w:t>brained species. The interaction between body size and play behaviour also did not reveal any noticeable effect of brain size.</w:t>
+        <w:t>brained species. The interaction between body size and play behaviour also did not reveal any effect of brain size.</w:t>
       </w:r>
     </w:p>
     <w:p>
@@ -698,12 +598,7 @@
         <w:t>species</w:t>
       </w:r>
       <w:r>
-        <w:t xml:space="preserve"> with very</w:t>
-      </w:r>
-      <w:bookmarkStart w:id="0" w:name="_GoBack"/>
-      <w:bookmarkEnd w:id="0"/>
-      <w:r>
-        <w:t xml:space="preserve"> limited </w:t>
+        <w:t xml:space="preserve"> with very limited </w:t>
       </w:r>
       <w:r>
         <w:rPr>
@@ -881,6 +776,25 @@
       </w:r>
       <w:r>
         <w:t>.</w:t>
+      </w:r>
+    </w:p>
+    <w:p>
+      <w:pPr>
+        <w:spacing w:line="360" w:lineRule="auto"/>
+      </w:pPr>
+    </w:p>
+    <w:p>
+      <w:pPr>
+        <w:pStyle w:val="Heading3"/>
+        <w:spacing w:line="360" w:lineRule="auto"/>
+      </w:pPr>
+      <w:r>
+        <w:t>Evolutionary mode variation and regime changes</w:t>
+      </w:r>
+    </w:p>
+    <w:p>
+      <w:r>
+        <w:t>To investigate if evolutionary mode or evolutionary regime show up as related to any of our models, we looked at where differences in evolutionary mode occur within all species and whether there was a coincidence of a model parameter (e.g. origin) and changes in mode. Similarly, to particularly investigate if the deepest split in the marsupial tree (Ameri-vs. Australidelphia) resulted in different evolutionary patterns, we did BM vs OU vs EB.</w:t>
       </w:r>
     </w:p>
     <w:p>
@@ -915,15 +829,7 @@
         <w:spacing w:line="360" w:lineRule="auto"/>
       </w:pPr>
       <w:r>
-        <w:t xml:space="preserve">Imputation as a useful tool and extending the </w:t>
-      </w:r>
-      <w:proofErr w:type="spellStart"/>
-      <w:r>
-        <w:t>phylo</w:t>
-      </w:r>
-      <w:proofErr w:type="spellEnd"/>
-      <w:r>
-        <w:t>-part of MICE</w:t>
+        <w:t>Imputation as a useful tool and extending the phylo-part of MICE</w:t>
       </w:r>
     </w:p>
     <w:p>
@@ -936,13 +842,8 @@
         <w:spacing w:line="360" w:lineRule="auto"/>
       </w:pPr>
       <w:r>
-        <w:t xml:space="preserve">MCMC as better (more flexible) compared to </w:t>
-      </w:r>
-      <w:proofErr w:type="spellStart"/>
-      <w:r>
-        <w:t>pgls</w:t>
-      </w:r>
-      <w:proofErr w:type="spellEnd"/>
+        <w:t>MCMC as better (more flexible) compared to pgls</w:t>
+      </w:r>
     </w:p>
     <w:p>
       <w:pPr>
@@ -980,6 +881,7 @@
         <w:spacing w:line="360" w:lineRule="auto"/>
       </w:pPr>
       <w:r>
+        <w:lastRenderedPageBreak/>
         <w:t>Discuss convergence and the further directions using this method in brain evolution studies (maybe shape too?)</w:t>
       </w:r>
     </w:p>
@@ -1009,15 +911,7 @@
         <w:spacing w:line="360" w:lineRule="auto"/>
       </w:pPr>
       <w:r>
-        <w:t xml:space="preserve">Whinge about more data in B(F)MR and cog ability (play, </w:t>
-      </w:r>
-      <w:proofErr w:type="spellStart"/>
-      <w:r>
-        <w:t>etc</w:t>
-      </w:r>
-      <w:proofErr w:type="spellEnd"/>
-      <w:r>
-        <w:t>)</w:t>
+        <w:t>Whinge about more data in B(F)MR and cog ability (play, etc)</w:t>
       </w:r>
     </w:p>
     <w:p>
@@ -1030,80 +924,340 @@
         <w:spacing w:line="360" w:lineRule="auto"/>
       </w:pPr>
       <w:r>
+        <w:t>Discuss all models and stress on the new ones. Discuss differences and similarities with previous attempts in the field and propose further work (maybe suggest neuronal morphology, numbers, and density</w:t>
+      </w:r>
+      <w:r>
+        <w:t xml:space="preserve"> gradients</w:t>
+      </w:r>
+      <w:r>
+        <w:t>?)</w:t>
+      </w:r>
+    </w:p>
+    <w:p>
+      <w:pPr>
+        <w:pStyle w:val="Heading1"/>
+        <w:spacing w:line="360" w:lineRule="auto"/>
+      </w:pPr>
+      <w:r>
+        <w:t xml:space="preserve">Materials and </w:t>
+      </w:r>
+      <w:r>
+        <w:t>Methods</w:t>
+      </w:r>
+    </w:p>
+    <w:p>
+      <w:pPr>
+        <w:spacing w:line="360" w:lineRule="auto"/>
+      </w:pPr>
+      <w:r>
+        <w:t xml:space="preserve">Packages that we use for the analysis are phytools, caper, MCMglmm, mulTree, mice, phylomice, geiger, SURFACE. For plotting we use ggplot2 and </w:t>
+      </w:r>
+      <w:r>
+        <w:t>hdrcde</w:t>
+      </w:r>
+      <w:r>
+        <w:t>.</w:t>
+      </w:r>
+    </w:p>
+    <w:p>
+      <w:pPr>
+        <w:pStyle w:val="Heading2"/>
+        <w:spacing w:line="360" w:lineRule="auto"/>
+      </w:pPr>
+      <w:r>
+        <w:t>Dataset</w:t>
+      </w:r>
+    </w:p>
+    <w:p>
+      <w:pPr>
+        <w:spacing w:line="360" w:lineRule="auto"/>
+      </w:pPr>
+      <w:r>
+        <w:t xml:space="preserve">We collated the largest and most comprehensive dataset on marsupial brain sizes to date </w:t>
+      </w:r>
+      <w:r>
+        <w:t>(See table</w:t>
+      </w:r>
+      <w:r>
+        <w:t xml:space="preserve"> for sources</w:t>
+      </w:r>
+      <w:r>
+        <w:t xml:space="preserve">). It includes 18 traits including brain and body size. The final dataset </w:t>
+      </w:r>
+      <w:r>
+        <w:t>comprises</w:t>
+      </w:r>
+      <w:r>
+        <w:t xml:space="preserve"> 176 species of marsupials</w:t>
+      </w:r>
+      <w:r>
+        <w:t xml:space="preserve"> from all three continents inhabited by the infra-class. Those comprise around 53% of all marsupial species, approximated to be around 330 in total</w:t>
+      </w:r>
+      <w:r>
+        <w:t xml:space="preserve">. </w:t>
+      </w:r>
+      <w:r>
+        <w:t>In particular, we provide an extensive dataset on X ameridelphian species, which have to date been underrepresented in marsupial brain size datasets</w:t>
+      </w:r>
+    </w:p>
+    <w:p>
+      <w:pPr>
+        <w:spacing w:line="360" w:lineRule="auto"/>
+      </w:pPr>
+      <w:r>
+        <w:t>B</w:t>
+      </w:r>
+      <w:r>
+        <w:t>rain</w:t>
+      </w:r>
+      <w:r>
+        <w:t xml:space="preserve"> size</w:t>
+      </w:r>
+      <w:r>
+        <w:t>, body</w:t>
+      </w:r>
+      <w:r>
+        <w:t xml:space="preserve"> size</w:t>
+      </w:r>
+      <w:r>
+        <w:t>, origin and activity cycle ha</w:t>
+      </w:r>
+      <w:r>
+        <w:t>d</w:t>
+      </w:r>
+      <w:r>
+        <w:t xml:space="preserve"> no missing values, while the rest ha</w:t>
+      </w:r>
+      <w:r>
+        <w:t>d</w:t>
+      </w:r>
+      <w:r>
+        <w:t xml:space="preserve"> around</w:t>
+      </w:r>
+      <w:r>
+        <w:t xml:space="preserve"> 25% missing values on average (see </w:t>
+      </w:r>
+      <w:r>
+        <w:t xml:space="preserve">Multiple </w:t>
+      </w:r>
+      <w:r>
+        <w:t>Imputations</w:t>
+      </w:r>
+      <w:r>
+        <w:t xml:space="preserve"> section and Supplementary Information</w:t>
+      </w:r>
+      <w:r>
+        <w:t xml:space="preserve"> for the pattern of the missing data). We use body mass as an estimate </w:t>
+      </w:r>
+      <w:r>
+        <w:t>for</w:t>
+      </w:r>
+      <w:r>
+        <w:t xml:space="preserve"> body size, while </w:t>
+      </w:r>
+      <w:r>
+        <w:t xml:space="preserve">brain </w:t>
+      </w:r>
+      <w:r>
+        <w:t xml:space="preserve">volume </w:t>
+      </w:r>
+      <w:r>
+        <w:t>is</w:t>
+      </w:r>
+      <w:r>
+        <w:t xml:space="preserve"> used as an estimate for brain</w:t>
+      </w:r>
+      <w:r>
+        <w:t xml:space="preserve"> size</w:t>
+      </w:r>
+      <w:r>
+        <w:t>. Data on brain volumes w</w:t>
+      </w:r>
+      <w:r>
+        <w:t>ere</w:t>
+      </w:r>
+      <w:r>
+        <w:t xml:space="preserve"> derived from measurements of endocranial volumes</w:t>
+      </w:r>
+      <w:r>
+        <w:t xml:space="preserve"> (ECV)</w:t>
+      </w:r>
+      <w:r>
+        <w:t xml:space="preserve"> and w</w:t>
+      </w:r>
+      <w:r>
+        <w:t>ere</w:t>
+      </w:r>
+      <w:r>
+        <w:t xml:space="preserve"> obtained from several different sources </w:t>
+      </w:r>
+      <w:r>
+        <w:fldChar w:fldCharType="begin" w:fldLock="1"/>
+      </w:r>
+      <w:r>
+        <w:instrText>ADDIN CSL_CITATION {"citationItems":[{"id":"ITEM-1","itemData":{"DOI":"10.1159/000377666","ISSN":"1421-9743","PMID":"25966967","abstract":"Evolutionary increases in mammalian brain size relative to body size are energetically costly but are also thought to confer selective advantages by permitting the evolution of cognitively complex behaviors. However, many suggested associations between brain size and specific behaviors - particularly related to social complexity - are possibly confounded by the reproductive diversity of placental mammals, whose brain size evolution is the most frequently studied. Based on a phylogenetic generalized least squares analysis of a data set on the reproductively homogenous clade of marsupials, we provide the first quantitative comparison of two hypotheses based on energetic constraints (maternal investment and seasonality) with two hypotheses that posit behavioral selection on relative brain size (social complexity and environmental interactions). We show that the two behavioral hypotheses have far less support than the constraint hypotheses. The only unambiguous associates of brain size are the constraint variables of litter size and seasonality. We also found no association between brain size and specific behavioral complexity categories within kangaroos, dasyurids, and possums. The largest-brained marsupials after phylogenetic correction are from low-seasonality New Guinea, supporting the notion that low seasonality represents greater nutrition safety for brain maintenance. Alternatively, low seasonality might improve the maternal support of offspring brain growth. The lack of behavioral brain size associates, found here and elsewhere, supports the general 'cognitive buffer hypothesis' as the best explanatory framework of mammalian brain size evolution. However, it is possible that brain size alone simply does not provide sufficient resolution on the question of how brain morphology and cognitive capacities coevolve.","author":[{"dropping-particle":"","family":"Weisbecker","given":"Vera","non-dropping-particle":"","parse-names":false,"suffix":""},{"dropping-particle":"","family":"Blomberg","given":"Simon","non-dropping-particle":"","parse-names":false,"suffix":""},{"dropping-particle":"","family":"Goldizen","given":"Anne W","non-dropping-particle":"","parse-names":false,"suffix":""},{"dropping-particle":"","family":"Brown","given":"Meredeth","non-dropping-particle":"","parse-names":false,"suffix":""},{"dropping-particle":"","family":"Fisher","given":"Diana","non-dropping-particle":"","parse-names":false,"suffix":""}],"container-title":"Brain, behavior and evolution","id":"ITEM-1","issue":"2","issued":{"date-parts":[["2015"]]},"page":"125-35","publisher":"Karger Publishers","title":"The evolution of relative brain size in marsupials is energetically constrained but not driven by behavioral complexity.","type":"article-journal","volume":"85"},"uris":["http://www.mendeley.com/documents/?uuid=84e651f0-0151-3692-a76b-0c460a51abcc"]}],"mendeley":{"formattedCitation":"(1)","plainTextFormattedCitation":"(1)","previouslyFormattedCitation":"&lt;sup&gt;1&lt;/sup&gt;"},"properties":{"noteIndex":0},"schema":"https://github.com/citation-style-language/schema/raw/master/csl-citation.json"}</w:instrText>
+      </w:r>
+      <w:r>
+        <w:fldChar w:fldCharType="separate"/>
+      </w:r>
+      <w:r>
+        <w:rPr>
+          <w:noProof/>
+        </w:rPr>
+        <w:t>(1)</w:t>
+      </w:r>
+      <w:r>
+        <w:fldChar w:fldCharType="end"/>
+      </w:r>
+      <w:r>
+        <w:t xml:space="preserve"> WHO ELSE</w:t>
+      </w:r>
+      <w:r>
+        <w:t xml:space="preserve">. While endocranial volumes are a reliable proxy for brain size, they </w:t>
+      </w:r>
+      <w:r>
+        <w:t>do suffer from certain drawback</w:t>
+      </w:r>
+      <w:r>
+        <w:t>s</w:t>
+      </w:r>
+      <w:r>
+        <w:t>. In marsupials, t</w:t>
+      </w:r>
+      <w:r>
+        <w:t>he koala (</w:t>
+      </w:r>
+      <w:r>
+        <w:rPr>
+          <w:i/>
+        </w:rPr>
+        <w:t>Phascolarctos cinereus</w:t>
+      </w:r>
+      <w:r>
+        <w:t>) is a remarkable example for the pitfalls of using it as a direct proxy</w:t>
+      </w:r>
+      <w:r>
+        <w:t>. Koala’s endocranial cavity is exceptionally large compared to the brain contained in it,</w:t>
+      </w:r>
+      <w:r>
+        <w:t xml:space="preserve"> comprising only around 60% of the total ECV </w:t>
+      </w:r>
+      <w:r>
+        <w:rPr>
+          <w:i/>
+        </w:rPr>
+        <w:t xml:space="preserve">(Jackson, S. (2010). Koala: Origins of an Icon (2nd ed.). Allen </w:t>
+      </w:r>
+      <w:r>
+        <w:rPr>
+          <w:i/>
+        </w:rPr>
+        <w:t>&amp; Unwin. ISBN 978-1-74237-323-2</w:t>
+      </w:r>
+      <w:r>
+        <w:rPr>
+          <w:i/>
+        </w:rPr>
+        <w:t>)</w:t>
+      </w:r>
+      <w:r>
+        <w:rPr>
+          <w:i/>
+        </w:rPr>
+        <w:t xml:space="preserve">. </w:t>
+      </w:r>
+      <w:r>
+        <w:rPr>
+          <w:i/>
+        </w:rPr>
+        <w:t xml:space="preserve"> </w:t>
+      </w:r>
+      <w:r>
+        <w:t xml:space="preserve">Therefore using ECV without correction in </w:t>
+      </w:r>
+      <w:r>
+        <w:t>such</w:t>
+      </w:r>
+      <w:r>
+        <w:t xml:space="preserve"> species might lead to the misleading observation that they have very large brains. </w:t>
+      </w:r>
+      <w:r>
         <w:lastRenderedPageBreak/>
-        <w:t>Discuss all models and stress on the new ones. Discuss differences and similarities with previous attempts in the field and propose further work (maybe suggest neuronal morphology, numbers, and density</w:t>
-      </w:r>
-      <w:r>
-        <w:t xml:space="preserve"> gradients</w:t>
-      </w:r>
-      <w:r>
-        <w:t>?)</w:t>
-      </w:r>
-    </w:p>
-    <w:p>
-      <w:pPr>
-        <w:pStyle w:val="Heading1"/>
-        <w:spacing w:line="360" w:lineRule="auto"/>
-      </w:pPr>
-      <w:r>
-        <w:t xml:space="preserve">Materials and </w:t>
-      </w:r>
-      <w:r>
-        <w:t>Methods</w:t>
-      </w:r>
-    </w:p>
-    <w:p>
-      <w:pPr>
-        <w:spacing w:line="360" w:lineRule="auto"/>
-      </w:pPr>
-      <w:r>
-        <w:t xml:space="preserve">Packages that we use for the analysis are </w:t>
-      </w:r>
-      <w:proofErr w:type="spellStart"/>
-      <w:r>
-        <w:t>phytools</w:t>
-      </w:r>
-      <w:proofErr w:type="spellEnd"/>
-      <w:r>
-        <w:t xml:space="preserve">, caper, </w:t>
-      </w:r>
-      <w:proofErr w:type="spellStart"/>
-      <w:r>
-        <w:t>MCMglmm</w:t>
-      </w:r>
-      <w:proofErr w:type="spellEnd"/>
-      <w:r>
-        <w:t xml:space="preserve">, </w:t>
-      </w:r>
-      <w:proofErr w:type="spellStart"/>
-      <w:r>
-        <w:t>mulTree</w:t>
-      </w:r>
-      <w:proofErr w:type="spellEnd"/>
-      <w:r>
-        <w:t xml:space="preserve">, mice, </w:t>
-      </w:r>
-      <w:proofErr w:type="spellStart"/>
-      <w:r>
-        <w:t>phylomice</w:t>
-      </w:r>
-      <w:proofErr w:type="spellEnd"/>
-      <w:r>
-        <w:t xml:space="preserve">, </w:t>
-      </w:r>
-      <w:proofErr w:type="spellStart"/>
-      <w:r>
-        <w:t>geiger</w:t>
-      </w:r>
-      <w:proofErr w:type="spellEnd"/>
-      <w:r>
-        <w:t xml:space="preserve">, SURFACE. For plotting we use ggplot2 and </w:t>
-      </w:r>
-      <w:proofErr w:type="spellStart"/>
-      <w:r>
-        <w:t>hdrcde</w:t>
-      </w:r>
-      <w:proofErr w:type="spellEnd"/>
+        <w:t>(HAVE WE CORRECTED FOR THAT???!). To our knowledge, no other species in our dataset has such stark discrepancy between ECV and actual brain size.</w:t>
+      </w:r>
+    </w:p>
+    <w:p>
+      <w:pPr>
+        <w:spacing w:line="360" w:lineRule="auto"/>
+      </w:pPr>
+      <w:r>
+        <w:t>For detailed description on rationale for inclusion and sources of the data</w:t>
+      </w:r>
+      <w:r>
+        <w:t>,</w:t>
+      </w:r>
+      <w:r>
+        <w:t xml:space="preserve"> see the table with data sources. </w:t>
+      </w:r>
+    </w:p>
+    <w:p>
+      <w:pPr>
+        <w:pStyle w:val="Heading2"/>
+        <w:spacing w:line="360" w:lineRule="auto"/>
+      </w:pPr>
+      <w:r>
+        <w:t>Phylogeny</w:t>
+      </w:r>
+    </w:p>
+    <w:p>
+      <w:pPr>
+        <w:spacing w:line="360" w:lineRule="auto"/>
+      </w:pPr>
+      <w:r>
+        <w:t>We included information on phylogenetic non</w:t>
+      </w:r>
+      <w:r>
+        <w:t>-independence in all our analyse</w:t>
+      </w:r>
+      <w:r>
+        <w:t>s using an ultrametric phylogenetic tree of 176 extant marsupial species obtained from Time Tree (with the one exception of the Thylacine</w:t>
+      </w:r>
+      <w:r>
+        <w:t xml:space="preserve"> which is extinct</w:t>
+      </w:r>
+      <w:r>
+        <w:t>). The tree had 12 branches with length of 0 (used as means for resolving politomies), which due to the requirements of some of the approaches had to be resolved.  We did that by adding 0.01% of the median branch length, and then ultrametriciz</w:t>
+      </w:r>
+      <w:r>
+        <w:t>ed</w:t>
+      </w:r>
+      <w:r>
+        <w:t xml:space="preserve"> the tree again, using </w:t>
+      </w:r>
+      <w:r>
+        <w:t xml:space="preserve">extension, with </w:t>
+      </w:r>
+      <w:r>
+        <w:t xml:space="preserve">the package phytools </w:t>
+      </w:r>
+      <w:r>
+        <w:fldChar w:fldCharType="begin" w:fldLock="1"/>
+      </w:r>
+      <w:r>
+        <w:instrText>ADDIN CSL_CITATION {"citationItems":[{"id":"ITEM-1","itemData":{"DOI":"10.1111/j.2041-210X.2011.00169.x","ISSN":"2041210X","author":[{"dropping-particle":"","family":"Revell","given":"Liam J.","non-dropping-particle":"","parse-names":false,"suffix":""}],"container-title":"Methods in Ecology and Evolution","id":"ITEM-1","issue":"2","issued":{"date-parts":[["2012","4","1"]]},"page":"217-223","publisher":"John Wiley &amp; Sons, Ltd (10.1111)","title":"phytools: an R package for phylogenetic comparative biology (and other things)","type":"article-journal","volume":"3"},"uris":["http://www.mendeley.com/documents/?uuid=6c762933-f6be-3a4a-a282-63fc1da0de35"]}],"mendeley":{"formattedCitation":"(2)","plainTextFormattedCitation":"(2)","previouslyFormattedCitation":"&lt;sup&gt;2&lt;/sup&gt;"},"properties":{"noteIndex":0},"schema":"https://github.com/citation-style-language/schema/raw/master/csl-citation.json"}</w:instrText>
+      </w:r>
+      <w:r>
+        <w:fldChar w:fldCharType="separate"/>
+      </w:r>
+      <w:r>
+        <w:rPr>
+          <w:noProof/>
+        </w:rPr>
+        <w:t>(2)</w:t>
+      </w:r>
+      <w:r>
+        <w:fldChar w:fldCharType="end"/>
+      </w:r>
       <w:r>
         <w:t>.</w:t>
       </w:r>
@@ -1111,735 +1265,293 @@
     <w:p>
       <w:pPr>
         <w:pStyle w:val="Heading2"/>
-        <w:spacing w:line="360" w:lineRule="auto"/>
-      </w:pPr>
-      <w:r>
-        <w:t>Dataset</w:t>
-      </w:r>
-    </w:p>
-    <w:p>
-      <w:pPr>
-        <w:spacing w:line="360" w:lineRule="auto"/>
-      </w:pPr>
-      <w:r>
-        <w:t xml:space="preserve">We collated the largest and most comprehensive dataset on marsupial brain sizes to date </w:t>
-      </w:r>
-      <w:r>
-        <w:t>(See table</w:t>
-      </w:r>
-      <w:r>
-        <w:t xml:space="preserve"> for sources</w:t>
-      </w:r>
-      <w:r>
-        <w:t xml:space="preserve">). It includes 18 traits including brain and body size. The final dataset </w:t>
-      </w:r>
-      <w:r>
-        <w:t>comprises</w:t>
-      </w:r>
-      <w:r>
-        <w:t xml:space="preserve"> 176 species of marsupials</w:t>
-      </w:r>
-      <w:r>
-        <w:t xml:space="preserve"> from all three continents inhabited by the infra-class. Those comprise around 53% of all marsupial species, approximated to be around 330 in total</w:t>
+      </w:pPr>
+      <w:r>
+        <w:t>Statistical methods</w:t>
+      </w:r>
+    </w:p>
+    <w:p/>
+    <w:p>
+      <w:pPr>
+        <w:spacing w:line="360" w:lineRule="auto"/>
+      </w:pPr>
+      <w:r>
+        <w:t>We use a combination of Bayesian statistical methods combined in a framework for phylogenetically informed comparative analyses. We start off with multiple imputations of missing data resulting in a number of biased estimations based on chained equations (check Multiple Imputations section). We run MCMCglmm on all the imputed datasets running on 2 chains. Subsequently, we pool all the solutions from both chains into an ‘average’ mod</w:t>
+      </w:r>
+      <w:r>
+        <w:t>el, on which we base our analyse</w:t>
+      </w:r>
+      <w:r>
+        <w:t>s and conclusions. (See framework scheme)</w:t>
+      </w:r>
+    </w:p>
+    <w:p/>
+    <w:p>
+      <w:pPr>
+        <w:pStyle w:val="Heading3"/>
+      </w:pPr>
+      <w:r>
+        <w:t>Multiple i</w:t>
+      </w:r>
+      <w:r>
+        <w:t>mputation</w:t>
+      </w:r>
+      <w:r>
+        <w:t>s</w:t>
+      </w:r>
+    </w:p>
+    <w:p>
+      <w:pPr>
+        <w:spacing w:line="360" w:lineRule="auto"/>
+      </w:pPr>
+      <w:r>
+        <w:t xml:space="preserve">Dealing with missing data has been a pervasive issue in comparative studies. The most common solution to the problem has been to omit cases with missing values, which often results in losing whole cases only because of one or two missing values. A proposed and tested approach is multiple data imputation </w:t>
+      </w:r>
+      <w:r>
+        <w:fldChar w:fldCharType="begin" w:fldLock="1"/>
+      </w:r>
+      <w:r>
+        <w:instrText>ADDIN CSL_CITATION {"citationItems":[{"id":"ITEM-1","itemData":{"DOI":"10.1016/J.TREE.2008.06.014","ISSN":"0169-5347","abstract":"The most common approach to dealing with missing data is to delete cases containing missing observations. However, this approach reduces statistical power and increases estimation bias. A recent study shows how estimates of heritability and selection can be biased when the ‘invisible fraction’ (missing data due to mortality) is ignored, thus demonstrating the dangers of neglecting missing data in ecology and evolution. We highlight recent advances in the procedures of handling missing data and their relevance and applicability.","author":[{"dropping-particle":"","family":"Nakagawa","given":"Shinichi","non-dropping-particle":"","parse-names":false,"suffix":""},{"dropping-particle":"","family":"Freckleton","given":"Robert P.","non-dropping-particle":"","parse-names":false,"suffix":""}],"container-title":"Trends in Ecology &amp; Evolution","id":"ITEM-1","issue":"11","issued":{"date-parts":[["2008","11","1"]]},"page":"592-596","publisher":"Elsevier Current Trends","title":"Missing inaction: the dangers of ignoring missing data","type":"article-journal","volume":"23"},"uris":["http://www.mendeley.com/documents/?uuid=7b2dca96-8782-33b7-b92c-2b9c4ef76853"]},{"id":"ITEM-2","itemData":{"DOI":"10.1002/9780470316696","ISBN":"9780471655749","PMID":"13660112","abstract":"This title demonstrates how nonresponse in sample surveys and censuses can be handled by replacing each missing value with two or more multiple imputations. It clearly illustrates the advantages of modern computing to handle such key surveys, and demonstrates the benefit of this statistical technique. Demonstrates how nonresponse in sample surveys and censuses can be handled by replacing each missing value with two or more multiple imputations. Clearly illustrates the advantages of modern computing to such handle surveys, and demonstrates the benefit of this statistical technique for researchers who must analyze them. Also presents the background for Bayesian and frequentist theory. After establishing that only standard complete-data methods are needed to analyze a multiply-imputed set, the text evaluates procedures in general circumstances, outlining specific procedures for creating imputations in both the ignorable and nonignorable cases. Examples and exercises reinforce ideas, and the interplay of Bayesian and frequentist ideas presents a unified picture of modern statistics. The Wiley Classics Library consists of selected books that have become recognized classics in their respective fields. With these new unabridged and inexpensive editions, Wiley hopes to extend the life of these important works by making them available to future generations of mathematicians and scientists.","author":[{"dropping-particle":"","family":"Rubin","given":"Donald B","non-dropping-particle":"","parse-names":false,"suffix":""}],"container-title":"Wiley Series in Probability and Statistics","id":"ITEM-2","issued":{"date-parts":[["1987"]]},"title":"Multiple imputation for nonresponse in surveys Donald B. Rubin.","type":"book"},"uris":["http://www.mendeley.com/documents/?uuid=5c60dcfa-c372-4e47-be30-590320aae88a"]},{"id":"ITEM-3","itemData":{"DOI":"10.1177/0962280216666564","ISSN":"0962-2802","abstract":"In multilevel settings such as individual participant data meta-analysis, a variable is ‘systematically missing’ if it is wholly missing in some clusters and ‘sporadically missing’ if it is partly missing in some clusters. Previously proposed methods to impute incomplete multilevel data handle either systematically or sporadically missing data, but frequently both patterns are observed. We describe a new multiple imputation by chained equations (MICE) algorithm for multilevel data with arbitrary patterns of systematically and sporadically missing variables. The algorithm is described for multilevel normal data but can easily be extended for other variable types. We first propose two methods for imputing a single incomplete variable: an extension of an existing method and a new two-stage method which conveniently allows for heteroscedastic data. We then discuss the difficulties of imputing missing values in several variables in multilevel data using MICE, and show that even the simplest joint multilevel mo...","author":[{"dropping-particle":"","family":"Resche-Rigon","given":"Matthieu","non-dropping-particle":"","parse-names":false,"suffix":""},{"dropping-particle":"","family":"White","given":"Ian R","non-dropping-particle":"","parse-names":false,"suffix":""}],"container-title":"Statistical Methods in Medical Research","id":"ITEM-3","issue":"6","issued":{"date-parts":[["2018","6","19"]]},"page":"1634-1649","publisher":"SAGE PublicationsSage UK: London, England","title":"Multiple imputation by chained equations for systematically and sporadically missing multilevel data","type":"article-journal","volume":"27"},"uris":["http://www.mendeley.com/documents/?uuid=3567b371-df79-3fd5-8436-b15b6677162a"]}],"mendeley":{"formattedCitation":"(3–5)","plainTextFormattedCitation":"(3–5)","previouslyFormattedCitation":"&lt;sup&gt;3–5&lt;/sup&gt;"},"properties":{"noteIndex":0},"schema":"https://github.com/citation-style-language/schema/raw/master/csl-citation.json"}</w:instrText>
+      </w:r>
+      <w:r>
+        <w:fldChar w:fldCharType="separate"/>
+      </w:r>
+      <w:r>
+        <w:rPr>
+          <w:noProof/>
+        </w:rPr>
+        <w:t>(3–5)</w:t>
+      </w:r>
+      <w:r>
+        <w:fldChar w:fldCharType="end"/>
+      </w:r>
+      <w:r>
+        <w:t xml:space="preserve"> which has previously been shown to be a better solution to the problem, than omitting missing cases </w:t>
+      </w:r>
+      <w:r>
+        <w:fldChar w:fldCharType="begin" w:fldLock="1"/>
+      </w:r>
+      <w:r>
+        <w:instrText>ADDIN CSL_CITATION {"citationItems":[{"id":"ITEM-1","itemData":{"DOI":"10.1098/rspb.2003.2447","ISSN":"1471-2954","PMID":"12964982","abstract":"Recent attempts to explain the susceptibility of vertebrates to declines worldwide have largely focused on intrinsic factors such as body size, reproductive potential, ecological specialization, geographical range and phylogenetic longevity. Here, we use a database of 145 Australian marsupial species to test the effects of both intrinsic and extrinsic factors in a multivariate comparative approach. We model five intrinsic (body size, habitat specialization, diet, reproductive rate and range size) and four extrinsic (climate and range overlap with introduced foxes, sheep and rabbits) factors. We use quantitative measures of geographical range contraction as indices of decline. We also develop a new modelling approach of phylogenetically independent contrasts combined with imputation of missing values to deal simultaneously with phylogenetic structuring and missing data. One extrinsic variable-geographical range overlap with sheep-was the only consistent predictor of declines. Habitat specialization was independently but less consistently associated with declines. This suggests that extrinsic factors largely determine interspecific variation in extinction risk among Australian marsupials, and that the intrinsic factors that are consistently associated with extinction risk in other vertebrates are less important in this group. We conclude that recent anthropogenic changes have been profound enough to affect species on a continent-wide scale, regardless of their intrinsic biology.","author":[{"dropping-particle":"","family":"Fisher","given":"Diana O.","non-dropping-particle":"","parse-names":false,"suffix":""},{"dropping-particle":"","family":"Blomberg","given":"Simon P.","non-dropping-particle":"","parse-names":false,"suffix":""},{"dropping-particle":"","family":"Owens","given":"Ian P. F.","non-dropping-particle":"","parse-names":false,"suffix":""}],"container-title":"Proceedings of the Royal Society of London. Series B: Biological Sciences","id":"ITEM-1","issue":"1526","issued":{"date-parts":[["2003","9","7"]]},"page":"1801-1808","title":"Extrinsic versus intrinsic factors in the decline and extinction of Australian marsupials","type":"article-journal","volume":"270"},"uris":["http://www.mendeley.com/documents/?uuid=d27d00a2-5339-3704-b86a-534b0b9672d6"]}],"mendeley":{"formattedCitation":"(6)","plainTextFormattedCitation":"(6)","previouslyFormattedCitation":"&lt;sup&gt;6&lt;/sup&gt;"},"properties":{"noteIndex":0},"schema":"https://github.com/citation-style-language/schema/raw/master/csl-citation.json"}</w:instrText>
+      </w:r>
+      <w:r>
+        <w:fldChar w:fldCharType="separate"/>
+      </w:r>
+      <w:r>
+        <w:rPr>
+          <w:noProof/>
+        </w:rPr>
+        <w:t>(6)</w:t>
+      </w:r>
+      <w:r>
+        <w:fldChar w:fldCharType="end"/>
+      </w:r>
+      <w:r>
+        <w:t>.</w:t>
+      </w:r>
+    </w:p>
+    <w:p>
+      <w:pPr>
+        <w:spacing w:line="360" w:lineRule="auto"/>
+      </w:pPr>
+      <w:r>
+        <w:t xml:space="preserve">For imputation of missing data we used the R package phylomice (Blomberg and </w:t>
+      </w:r>
+      <w:r>
+        <w:t>Drhlik</w:t>
+      </w:r>
+      <w:r>
+        <w:t xml:space="preserve">). It is an extension for the package mice </w:t>
+      </w:r>
+      <w:r>
+        <w:fldChar w:fldCharType="begin" w:fldLock="1"/>
+      </w:r>
+      <w:r>
+        <w:instrText>ADDIN CSL_CITATION {"citationItems":[{"id":"ITEM-1","itemData":{"DOI":"10.18637/jss.v045.i03","abstract":"The R package  mice  imputes incomplete multivariate data by chained equations. The software mice 1.0 appeared in the year 2000 as an S-PLUS library, and in 2001 as an R package. mice 1.0 introduced predictor selection, passive imputation and automatic pooling. This article documents mice, which extends the functionality of mice 1.0 in several ways. In  mice , the analysis of imputed data is made completely general, whereas the range of models under which pooling works is substantially extended.  mice  adds new functionality for imputing multilevel data, automatic predictor selection, data handling, post-processing imputed values, specialized pooling routines, model selection tools, and diagnostic graphs. Imputation of categorical data is improved in order to bypass problems caused by perfect prediction. Special attention is paid to transformations, sum scores, indices and interactions using passive imputation, and to the proper setup of the predictor matrix.  mice  can be downloaded from the Comprehensive R Archive Network. This article provides a hands-on, stepwise approach to solve applied incomplete data problems.","author":[{"dropping-particle":"van","family":"Buuren","given":"Stef","non-dropping-particle":"","parse-names":false,"suffix":""},{"dropping-particle":"","family":"Groothuis-Oudshoorn","given":"Karin","non-dropping-particle":"","parse-names":false,"suffix":""}],"container-title":"Journal of Statistical Software","id":"ITEM-1","issue":"3","issued":{"date-parts":[["2011","12","12"]]},"page":"1-67","title":"mice: Multivariate Imputation by Chained Equations in R","type":"article-journal","volume":"45"},"uris":["http://www.mendeley.com/documents/?uuid=01b7692b-5f6c-311b-aa68-accc408002bb"]}],"mendeley":{"formattedCitation":"(7)","plainTextFormattedCitation":"(7)","previouslyFormattedCitation":"&lt;sup&gt;7&lt;/sup&gt;"},"properties":{"noteIndex":0},"schema":"https://github.com/citation-style-language/schema/raw/master/csl-citation.json"}</w:instrText>
+      </w:r>
+      <w:r>
+        <w:fldChar w:fldCharType="separate"/>
+      </w:r>
+      <w:r>
+        <w:rPr>
+          <w:noProof/>
+        </w:rPr>
+        <w:t>(7)</w:t>
+      </w:r>
+      <w:r>
+        <w:fldChar w:fldCharType="end"/>
+      </w:r>
+      <w:r>
+        <w:t xml:space="preserve">, which allows for multiple imputations with the addition of taking the phylogenetic non-independence of the data into account. We use the </w:t>
+      </w:r>
+      <w:r>
+        <w:lastRenderedPageBreak/>
+        <w:t xml:space="preserve">method of predictive means matching </w:t>
+      </w:r>
+      <w:r>
+        <w:fldChar w:fldCharType="begin" w:fldLock="1"/>
+      </w:r>
+      <w:r>
+        <w:instrText>ADDIN CSL_CITATION {"citationItems":[{"id":"ITEM-1","itemData":{"DOI":"10.1080/07350015.1988.10509663","ISSN":"0735-0015","author":[{"dropping-particle":"","family":"Little","given":"Roderick J. A.","non-dropping-particle":"","parse-names":false,"suffix":""}],"container-title":"Journal of Business &amp; Economic Statistics","id":"ITEM-1","issue":"3","issued":{"date-parts":[["1988","7"]]},"page":"287-296","title":"Missing-Data Adjustments in Large Surveys","type":"article-journal","volume":"6"},"uris":["http://www.mendeley.com/documents/?uuid=b3e3865e-f11c-31e0-94be-f8bc6a12fd0f"]},{"id":"ITEM-2","itemData":{"ISBN":"9781138588318","abstract":"Second edition. Missing data pose challenges to real-life data analysis. Simple ad-hoc fixes, like deletion or mean imputation, only work under highly restrictive conditions, which are often not met in practice. Multiple imputation replaces each missing value by multiple plausible values. The variability between these replacements reflects our ignorance of the true (but missing) value. Each of the completed data set is then analyzed by standard methods, and the results are pooled to obtain unbiased estimates with correct confidence intervals. Multiple imputation is a general approach that also inspires novel solutions to old problems by reformulating the task at hand as a missing-data problem.This is the second edition of a popular book on multiple imputation, focused on explaining the application of methods through detailed worked examples using the MICE package as developed by the author. This new edition incorporates the recent developments in this fast-moving field.This class-tested book avoids mathematical and technical details as much as possible: formulas are accompanied by verbal statements that explain the formula in accessible terms. The book sharpens the reader’s intuition on how to think about missing data, and provides all the tools needed to execute a well-grounded quantitative analysis in the presence of missing data. Cover; Half Title; Title Page; Copyright Page; Dedication; Table of Contents; Foreword; Preface to second edition; Preface to first edition; About the author; List of symbols; List of algorithms; I Basics; 1 Introduction; 1.1 The problem of missing data; 1.1.1 Current practice; 1.1.2 Changing perspective on missing data; 1.2 Concepts of MCAR, MAR and MNAR; 1.3 Ad-hoc solutions; 1.3.1 Listwise deletion; 1.3.2 Pairwise deletion; 1.3.3 Mean imputation; 1.3.4 Regression imputation; 1.3.5 Stochastic regression imputation; 1.3.6 LOCF and BOCF; 1.3.7 Indicator method; 1.3.8 Summary 1.4 Multiple imputation in a nutshell1.4.1 Procedure; 1.4.2 Reasons to use multiple imputation; 1.4.3 Example of multiple imputation; 1.5 Goal of the book; 1.6 What the book does not cover; 1.6.1 Prevention; 1.6.2 Weighting procedures; 1.6.3 Likelihood-based approaches; 1.7 Structure of the book; 1.8 Exercises; 2 Multiple imputation; 2.1 Historic overview; 2.1.1 Imputation; 2.1.2 Multiple imputation; 2.1.3 The expanding literature on multiple imputation; 2.2 Concepts in incomplete data; 2.2.1 Incomplete-data perspective; 2.2.2 Causes of missing data; 2.2…","author":[{"dropping-particle":"van","family":"Buuren","given":"Stef","non-dropping-particle":"","parse-names":false,"suffix":""}],"id":"ITEM-2","issued":{"date-parts":[["2018"]]},"number-of-pages":"415","publisher":"CRC Press","title":"Flexible imputation of missing data","type":"book"},"uris":["http://www.mendeley.com/documents/?uuid=85f73c0c-db01-315e-8012-44b60fe2eeed"]}],"mendeley":{"formattedCitation":"(8, 9)","plainTextFormattedCitation":"(8, 9)","previouslyFormattedCitation":"&lt;sup&gt;8,9&lt;/sup&gt;"},"properties":{"noteIndex":0},"schema":"https://github.com/citation-style-language/schema/raw/master/csl-citation.json"}</w:instrText>
+      </w:r>
+      <w:r>
+        <w:fldChar w:fldCharType="separate"/>
+      </w:r>
+      <w:r>
+        <w:rPr>
+          <w:noProof/>
+        </w:rPr>
+        <w:t>(8, 9)</w:t>
+      </w:r>
+      <w:r>
+        <w:fldChar w:fldCharType="end"/>
+      </w:r>
+      <w:r>
+        <w:t>, a semi-parametric stochastic regression method in which a small set of candidate values (‘donors’) is found for each missing data point based on multiple regression model, whose predicted regression score is closest to the missing value. The choice of donor is then biased by the phylogenetically closer cases. Because the beta coefficients values in the regression models are chosen at random from the joint posterior distribution, such model introduces considerable stochastic variation, simulated by a Markov chain Monte Carlo procedure.</w:t>
+      </w:r>
+    </w:p>
+    <w:p>
+      <w:pPr>
+        <w:spacing w:line="360" w:lineRule="auto"/>
+      </w:pPr>
+      <w:r>
+        <w:t xml:space="preserve">This imputation method has the advantage that missing data is imputed based on values observed elsewhere in the set, so they are usually realistic.  The pattern of missing values in our dataset is reported in the supplementary material. We have variables with 0 missing values - brain size, body size, origin, diurnality - and such with more than half of the values missing,  i.e play – 68% or 120 missing, torpor – 53% or 94 missing. On average, we had 25% missing values, which we used as reference for the number of multiple imputations. Following an established rule of thumb </w:t>
+      </w:r>
+      <w:r>
+        <w:fldChar w:fldCharType="begin" w:fldLock="1"/>
+      </w:r>
+      <w:r>
+        <w:instrText>ADDIN CSL_CITATION {"citationItems":[{"id":"ITEM-1","itemData":{"DOI":"10.1002/SIM.4067","ISSN":"1097-0258","author":[{"dropping-particle":"","family":"White","given":"Ian R.","non-dropping-particle":"","parse-names":false,"suffix":""},{"dropping-particle":"","family":"Royston","given":"Patrick","non-dropping-particle":"","parse-names":false,"suffix":""},{"dropping-particle":"","family":"Wood","given":"Angela M.","non-dropping-particle":"","parse-names":false,"suffix":""}],"container-title":"Statistics in Medicine","id":"ITEM-1","issue":"4","issued":{"date-parts":[["2011","2","20"]]},"page":"377-399","publisher":"John Wiley &amp; Sons, Ltd","title":"Multiple imputation using chained equations: Issues and guidance for practice","type":"article-journal","volume":"30"},"uris":["http://www.mendeley.com/documents/?uuid=02d8ffe4-fea7-3e73-9f41-36bff5264a93"]}],"mendeley":{"formattedCitation":"(10)","plainTextFormattedCitation":"(10)","previouslyFormattedCitation":"&lt;sup&gt;10&lt;/sup&gt;"},"properties":{"noteIndex":0},"schema":"https://github.com/citation-style-language/schema/raw/master/csl-citation.json"}</w:instrText>
+      </w:r>
+      <w:r>
+        <w:fldChar w:fldCharType="separate"/>
+      </w:r>
+      <w:r>
+        <w:rPr>
+          <w:noProof/>
+        </w:rPr>
+        <w:t>(10)</w:t>
+      </w:r>
+      <w:r>
+        <w:fldChar w:fldCharType="end"/>
+      </w:r>
+      <w:r>
+        <w:t>, the number of datasets we imputed was equal to the percentage of missing data – twenty-five.</w:t>
+      </w:r>
+    </w:p>
+    <w:p>
+      <w:pPr>
+        <w:spacing w:line="360" w:lineRule="auto"/>
+      </w:pPr>
+      <w:r>
+        <w:t xml:space="preserve">We ran the imputations for 500 iterations each, on natural log transformed and </w:t>
+      </w:r>
+      <w:r>
+        <w:t xml:space="preserve">min-max </w:t>
+      </w:r>
+      <w:r>
+        <w:t xml:space="preserve">standardised continuous variables, and raw values of categorical variables (see strip plot). As predictors, only values with less than 35% missing values were used, which </w:t>
+      </w:r>
+      <w:r>
+        <w:t>rendered 13 predictors in total</w:t>
+      </w:r>
+      <w:r>
+        <w:t xml:space="preserve">. Convergence of the chained equations was assessed visually on the diagnostic plots of mice, using both strip plots and density plots. </w:t>
+      </w:r>
+    </w:p>
+    <w:p>
+      <w:pPr>
+        <w:spacing w:line="360" w:lineRule="auto"/>
+      </w:pPr>
+      <w:r>
+        <w:t xml:space="preserve">All subsequent analysis conducted on variables containing missing values were done on all twenty-five imputed datasets, and final results were pooled from all twenty-five imputations. </w:t>
+      </w:r>
+    </w:p>
+    <w:p>
+      <w:pPr>
+        <w:pStyle w:val="Heading3"/>
+      </w:pPr>
+      <w:r>
+        <w:t>Ancestral state estimation</w:t>
+      </w:r>
+    </w:p>
+    <w:p>
+      <w:pPr>
+        <w:spacing w:line="360" w:lineRule="auto"/>
+      </w:pPr>
+      <w:r>
+        <w:t xml:space="preserve">For estimation of ancestral states we used the package phytools and the function fast anc. </w:t>
+      </w:r>
+      <w:r>
+        <w:t>We estimated ancestral traits on absolute brain size, and on the phylogenetically corrected residuals from the regression with body size.</w:t>
+      </w:r>
+    </w:p>
+    <w:p>
+      <w:pPr>
+        <w:pStyle w:val="Heading3"/>
+      </w:pPr>
+      <w:r>
+        <w:t>SURFACE</w:t>
+      </w:r>
+    </w:p>
+    <w:p>
+      <w:pPr>
+        <w:spacing w:line="360" w:lineRule="auto"/>
+      </w:pPr>
+      <w:r>
+        <w:t>We used the SURFACE</w:t>
+      </w:r>
+      <w:r>
+        <w:t xml:space="preserve"> method</w:t>
+      </w:r>
+      <w:r>
+        <w:t xml:space="preserve"> for detecting convergence over similar </w:t>
+      </w:r>
+      <w:r>
+        <w:t>selective</w:t>
+      </w:r>
+      <w:r>
+        <w:t xml:space="preserve"> regimes </w:t>
+      </w:r>
+      <w:r>
+        <w:fldChar w:fldCharType="begin" w:fldLock="1"/>
+      </w:r>
+      <w:r>
+        <w:instrText>ADDIN CSL_CITATION {"citationItems":[{"id":"ITEM-1","itemData":{"DOI":"10.1111/2041-210X.12034","ISSN":"2041210X","author":[{"dropping-particle":"","family":"Ingram","given":"Travis","non-dropping-particle":"","parse-names":false,"suffix":""},{"dropping-particle":"","family":"Mahler","given":"D.Luke","non-dropping-particle":"","parse-names":false,"suffix":""}],"container-title":"Methods in Ecology and Evolution","editor":[{"dropping-particle":"","family":"Hansen","given":"Thomas","non-dropping-particle":"","parse-names":false,"suffix":""}],"id":"ITEM-1","issue":"5","issued":{"date-parts":[["2013","5","1"]]},"page":"416-425","publisher":"John Wiley &amp; Sons, Ltd (10.1111)","title":"SURFACE: detecting convergent evolution from comparative data by fitting Ornstein-Uhlenbeck models with stepwise Akaike Information Criterion","type":"article-journal","volume":"4"},"uris":["http://www.mendeley.com/documents/?uuid=927f9510-08f8-3364-a081-2de20076930e"]}],"mendeley":{"formattedCitation":"(11)","plainTextFormattedCitation":"(11)","previouslyFormattedCitation":"&lt;sup&gt;11&lt;/sup&gt;"},"properties":{"noteIndex":0},"schema":"https://github.com/citation-style-language/schema/raw/master/csl-citation.json"}</w:instrText>
+      </w:r>
+      <w:r>
+        <w:fldChar w:fldCharType="separate"/>
+      </w:r>
+      <w:r>
+        <w:rPr>
+          <w:noProof/>
+        </w:rPr>
+        <w:t>(11)</w:t>
+      </w:r>
+      <w:r>
+        <w:fldChar w:fldCharType="end"/>
       </w:r>
       <w:r>
         <w:t xml:space="preserve">. </w:t>
       </w:r>
-    </w:p>
-    <w:p>
-      <w:pPr>
-        <w:spacing w:line="360" w:lineRule="auto"/>
-      </w:pPr>
-      <w:r>
-        <w:t>B</w:t>
-      </w:r>
-      <w:r>
-        <w:t>rain</w:t>
-      </w:r>
-      <w:r>
-        <w:t xml:space="preserve"> size</w:t>
-      </w:r>
-      <w:r>
-        <w:t>, body</w:t>
-      </w:r>
-      <w:r>
-        <w:t xml:space="preserve"> size</w:t>
-      </w:r>
-      <w:r>
-        <w:t>, origin and activity cycle ha</w:t>
-      </w:r>
-      <w:r>
-        <w:t>d</w:t>
-      </w:r>
-      <w:r>
-        <w:t xml:space="preserve"> no missing values, while the rest ha</w:t>
-      </w:r>
-      <w:r>
-        <w:t>d</w:t>
-      </w:r>
-      <w:r>
-        <w:t xml:space="preserve"> around</w:t>
-      </w:r>
-      <w:r>
-        <w:t xml:space="preserve"> 25% missing values on average (see </w:t>
-      </w:r>
-      <w:r>
-        <w:t xml:space="preserve">Multiple </w:t>
-      </w:r>
-      <w:r>
-        <w:t>Imputations</w:t>
-      </w:r>
-      <w:r>
-        <w:t xml:space="preserve"> section and Supplementary Information</w:t>
-      </w:r>
-      <w:r>
-        <w:t xml:space="preserve"> for the pattern of the missing data). We use body mass as an estimate </w:t>
-      </w:r>
-      <w:r>
-        <w:t>for</w:t>
-      </w:r>
-      <w:r>
-        <w:t xml:space="preserve"> body size, while </w:t>
-      </w:r>
-      <w:r>
-        <w:t xml:space="preserve">brain </w:t>
-      </w:r>
-      <w:r>
-        <w:t xml:space="preserve">volume </w:t>
-      </w:r>
-      <w:r>
-        <w:t>is</w:t>
-      </w:r>
-      <w:r>
-        <w:t xml:space="preserve"> used as an estimate for brain</w:t>
-      </w:r>
-      <w:r>
-        <w:t xml:space="preserve"> size</w:t>
-      </w:r>
-      <w:r>
-        <w:t>. Data on brain volumes w</w:t>
-      </w:r>
-      <w:r>
-        <w:t>ere</w:t>
-      </w:r>
-      <w:r>
-        <w:t xml:space="preserve"> derived from measurements of </w:t>
-      </w:r>
-      <w:proofErr w:type="spellStart"/>
-      <w:r>
-        <w:t>endocranial</w:t>
-      </w:r>
-      <w:proofErr w:type="spellEnd"/>
-      <w:r>
-        <w:t xml:space="preserve"> volumes</w:t>
-      </w:r>
-      <w:r>
-        <w:t xml:space="preserve"> (ECV)</w:t>
-      </w:r>
-      <w:r>
-        <w:t xml:space="preserve"> and w</w:t>
-      </w:r>
-      <w:r>
-        <w:t>ere</w:t>
-      </w:r>
-      <w:r>
-        <w:t xml:space="preserve"> obtained from several different sources </w:t>
-      </w:r>
-      <w:r>
-        <w:fldChar w:fldCharType="begin" w:fldLock="1"/>
-      </w:r>
-      <w:r>
-        <w:instrText>ADDIN CSL_CITATION {"citationItems":[{"id":"ITEM-1","itemData":{"DOI":"10.1159/000377666","ISSN":"1421-9743","PMID":"25966967","abstract":"Evolutionary increases in mammalian brain size relative to body size are energetically costly but are also thought to confer selective advantages by permitting the evolution of cognitively complex behaviors. However, many suggested associations between brain size and specific behaviors - particularly related to social complexity - are possibly confounded by the reproductive diversity of placental mammals, whose brain size evolution is the most frequently studied. Based on a phylogenetic generalized least squares analysis of a data set on the reproductively homogenous clade of marsupials, we provide the first quantitative comparison of two hypotheses based on energetic constraints (maternal investment and seasonality) with two hypotheses that posit behavioral selection on relative brain size (social complexity and environmental interactions). We show that the two behavioral hypotheses have far less support than the constraint hypotheses. The only unambiguous associates of brain size are the constraint variables of litter size and seasonality. We also found no association between brain size and specific behavioral complexity categories within kangaroos, dasyurids, and possums. The largest-brained marsupials after phylogenetic correction are from low-seasonality New Guinea, supporting the notion that low seasonality represents greater nutrition safety for brain maintenance. Alternatively, low seasonality might improve the maternal support of offspring brain growth. The lack of behavioral brain size associates, found here and elsewhere, supports the general 'cognitive buffer hypothesis' as the best explanatory framework of mammalian brain size evolution. However, it is possible that brain size alone simply does not provide sufficient resolution on the question of how brain morphology and cognitive capacities coevolve.","author":[{"dropping-particle":"","family":"Weisbecker","given":"Vera","non-dropping-particle":"","parse-names":false,"suffix":""},{"dropping-particle":"","family":"Blomberg","given":"Simon","non-dropping-particle":"","parse-names":false,"suffix":""},{"dropping-particle":"","family":"Goldizen","given":"Anne W","non-dropping-particle":"","parse-names":false,"suffix":""},{"dropping-particle":"","family":"Brown","given":"Meredeth","non-dropping-particle":"","parse-names":false,"suffix":""},{"dropping-particle":"","family":"Fisher","given":"Diana","non-dropping-particle":"","parse-names":false,"suffix":""}],"container-title":"Brain, behavior and evolution","id":"ITEM-1","issue":"2","issued":{"date-parts":[["2015"]]},"page":"125-35","publisher":"Karger Publishers","title":"The evolution of relative brain size in marsupials is energetically constrained but not driven by behavioral complexity.","type":"article-journal","volume":"85"},"uris":["http://www.mendeley.com/documents/?uuid=84e651f0-0151-3692-a76b-0c460a51abcc"]}],"mendeley":{"formattedCitation":"(1)","plainTextFormattedCitation":"(1)","previouslyFormattedCitation":"&lt;sup&gt;1&lt;/sup&gt;"},"properties":{"noteIndex":0},"schema":"https://github.com/citation-style-language/schema/raw/master/csl-citation.json"}</w:instrText>
-      </w:r>
-      <w:r>
-        <w:fldChar w:fldCharType="separate"/>
-      </w:r>
-      <w:r>
-        <w:rPr>
-          <w:noProof/>
-        </w:rPr>
-        <w:t>(1)</w:t>
-      </w:r>
-      <w:r>
-        <w:fldChar w:fldCharType="end"/>
-      </w:r>
-      <w:r>
-        <w:t xml:space="preserve"> WHO ELSE</w:t>
-      </w:r>
-      <w:r>
-        <w:t xml:space="preserve">. While </w:t>
-      </w:r>
-      <w:proofErr w:type="spellStart"/>
-      <w:r>
-        <w:t>endocranial</w:t>
-      </w:r>
-      <w:proofErr w:type="spellEnd"/>
-      <w:r>
-        <w:t xml:space="preserve"> volumes are a reliable proxy for brain size, they </w:t>
-      </w:r>
-      <w:r>
-        <w:t>do suffer from certain drawback</w:t>
-      </w:r>
-      <w:r>
-        <w:t>s</w:t>
-      </w:r>
-      <w:r>
-        <w:t>. In marsupials, t</w:t>
-      </w:r>
-      <w:r>
-        <w:t>he koala (</w:t>
-      </w:r>
-      <w:proofErr w:type="spellStart"/>
-      <w:r>
-        <w:rPr>
-          <w:i/>
-        </w:rPr>
-        <w:t>Phascolarctos</w:t>
-      </w:r>
-      <w:proofErr w:type="spellEnd"/>
-      <w:r>
-        <w:rPr>
-          <w:i/>
-        </w:rPr>
-        <w:t xml:space="preserve"> </w:t>
-      </w:r>
-      <w:proofErr w:type="spellStart"/>
-      <w:r>
-        <w:rPr>
-          <w:i/>
-        </w:rPr>
-        <w:t>cinereus</w:t>
-      </w:r>
-      <w:proofErr w:type="spellEnd"/>
-      <w:r>
-        <w:t>) is a remarkable example for the pitfalls of using it as a direct proxy</w:t>
-      </w:r>
-      <w:r>
-        <w:t xml:space="preserve">. Koala’s </w:t>
-      </w:r>
-      <w:proofErr w:type="spellStart"/>
-      <w:r>
-        <w:t>endocranial</w:t>
-      </w:r>
-      <w:proofErr w:type="spellEnd"/>
-      <w:r>
-        <w:t xml:space="preserve"> cavity is exceptionally large compared to the brain contained in it,</w:t>
-      </w:r>
-      <w:r>
-        <w:t xml:space="preserve"> comprising only around 60% of the total ECV </w:t>
-      </w:r>
-      <w:r>
-        <w:rPr>
-          <w:i/>
-        </w:rPr>
-        <w:t xml:space="preserve">(Jackson, S. (2010). Koala: Origins of an Icon (2nd </w:t>
-      </w:r>
-      <w:proofErr w:type="gramStart"/>
-      <w:r>
-        <w:rPr>
-          <w:i/>
-        </w:rPr>
-        <w:t>ed</w:t>
-      </w:r>
-      <w:proofErr w:type="gramEnd"/>
-      <w:r>
-        <w:rPr>
-          <w:i/>
-        </w:rPr>
-        <w:t xml:space="preserve">.). Allen </w:t>
-      </w:r>
-      <w:r>
-        <w:rPr>
-          <w:i/>
-        </w:rPr>
-        <w:t>&amp; Unwin. ISBN 978-1-74237-323-2</w:t>
-      </w:r>
-      <w:r>
-        <w:rPr>
-          <w:i/>
-        </w:rPr>
-        <w:t>)</w:t>
-      </w:r>
-      <w:r>
-        <w:rPr>
-          <w:i/>
-        </w:rPr>
-        <w:t xml:space="preserve">. </w:t>
-      </w:r>
-      <w:r>
-        <w:rPr>
-          <w:i/>
-        </w:rPr>
-        <w:t xml:space="preserve"> </w:t>
-      </w:r>
-      <w:r>
-        <w:t xml:space="preserve">Therefore using ECV without correction in </w:t>
-      </w:r>
-      <w:r>
-        <w:t>such</w:t>
-      </w:r>
-      <w:r>
-        <w:t xml:space="preserve"> species might lead to the misleading observation that they have very large brains. (HAVE WE CORRECTED FOR THAT???!). To our knowledge, no other species in our dataset has such stark discrepancy between ECV and actual brain size.</w:t>
-      </w:r>
-    </w:p>
-    <w:p>
-      <w:pPr>
-        <w:spacing w:line="360" w:lineRule="auto"/>
-      </w:pPr>
-      <w:r>
-        <w:t>SHALL WE DISCUSS ALL THE OTHER VARIABLES OR LEAVE IT IN THE TABLE?</w:t>
-      </w:r>
-    </w:p>
-    <w:p>
-      <w:pPr>
-        <w:spacing w:line="360" w:lineRule="auto"/>
-      </w:pPr>
-      <w:r>
-        <w:t>For detailed description on rationale for inclusion and sources of the data</w:t>
-      </w:r>
-      <w:r>
-        <w:t>,</w:t>
-      </w:r>
-      <w:r>
-        <w:t xml:space="preserve"> see the table with data sources. </w:t>
-      </w:r>
-    </w:p>
-    <w:p>
-      <w:pPr>
-        <w:pStyle w:val="Heading2"/>
-        <w:spacing w:line="360" w:lineRule="auto"/>
-      </w:pPr>
+      <w:r>
+        <w:t xml:space="preserve">It </w:t>
+      </w:r>
+      <w:r>
+        <w:t>fits</w:t>
+      </w:r>
+      <w:r>
+        <w:t xml:space="preserve"> Ornstein-Uhlenbeck stabilizing selection model </w:t>
+      </w:r>
+      <w:r>
+        <w:t>to first identify regime shifts</w:t>
+      </w:r>
+      <w:r>
+        <w:t xml:space="preserve"> on </w:t>
+      </w:r>
       <w:r>
         <w:lastRenderedPageBreak/>
-        <w:t>Phylogeny</w:t>
-      </w:r>
-    </w:p>
-    <w:p>
-      <w:pPr>
-        <w:spacing w:line="360" w:lineRule="auto"/>
-      </w:pPr>
-      <w:r>
-        <w:t>We included information on phylogenetic non</w:t>
-      </w:r>
-      <w:r>
-        <w:t>-independence in all our analyse</w:t>
-      </w:r>
-      <w:r>
-        <w:t xml:space="preserve">s using an </w:t>
-      </w:r>
-      <w:proofErr w:type="spellStart"/>
-      <w:r>
-        <w:t>ultrametric</w:t>
-      </w:r>
-      <w:proofErr w:type="spellEnd"/>
-      <w:r>
-        <w:t xml:space="preserve"> phylogenetic tree of 176 extant marsupial species obtained from Time Tree (with the one exception of the Thylacine</w:t>
-      </w:r>
-      <w:r>
-        <w:t xml:space="preserve"> which is extinct</w:t>
-      </w:r>
-      <w:r>
-        <w:t xml:space="preserve">). The tree had 12 branches with length of 0 (used as means for resolving </w:t>
-      </w:r>
-      <w:proofErr w:type="spellStart"/>
-      <w:r>
-        <w:t>politomies</w:t>
-      </w:r>
-      <w:proofErr w:type="spellEnd"/>
-      <w:r>
-        <w:t xml:space="preserve">), which due to the requirements of some of the approaches had to be resolved.  We did that by adding 0.01% of the median branch length, and then </w:t>
-      </w:r>
-      <w:proofErr w:type="spellStart"/>
-      <w:r>
-        <w:t>ultrametriciz</w:t>
-      </w:r>
-      <w:r>
-        <w:t>ed</w:t>
-      </w:r>
-      <w:proofErr w:type="spellEnd"/>
-      <w:r>
-        <w:t xml:space="preserve"> the tree again, using </w:t>
-      </w:r>
-      <w:r>
-        <w:t xml:space="preserve">extension, with </w:t>
-      </w:r>
-      <w:r>
-        <w:t xml:space="preserve">the package </w:t>
-      </w:r>
-      <w:proofErr w:type="spellStart"/>
-      <w:r>
-        <w:t>phytools</w:t>
-      </w:r>
-      <w:proofErr w:type="spellEnd"/>
-      <w:r>
-        <w:t xml:space="preserve"> </w:t>
-      </w:r>
-      <w:r>
-        <w:fldChar w:fldCharType="begin" w:fldLock="1"/>
-      </w:r>
-      <w:r>
-        <w:instrText>ADDIN CSL_CITATION {"citationItems":[{"id":"ITEM-1","itemData":{"DOI":"10.1111/j.2041-210X.2011.00169.x","ISSN":"2041210X","author":[{"dropping-particle":"","family":"Revell","given":"Liam J.","non-dropping-particle":"","parse-names":false,"suffix":""}],"container-title":"Methods in Ecology and Evolution","id":"ITEM-1","issue":"2","issued":{"date-parts":[["2012","4","1"]]},"page":"217-223","publisher":"John Wiley &amp; Sons, Ltd (10.1111)","title":"phytools: an R package for phylogenetic comparative biology (and other things)","type":"article-journal","volume":"3"},"uris":["http://www.mendeley.com/documents/?uuid=6c762933-f6be-3a4a-a282-63fc1da0de35"]}],"mendeley":{"formattedCitation":"(2)","plainTextFormattedCitation":"(2)","previouslyFormattedCitation":"&lt;sup&gt;2&lt;/sup&gt;"},"properties":{"noteIndex":0},"schema":"https://github.com/citation-style-language/schema/raw/master/csl-citation.json"}</w:instrText>
-      </w:r>
-      <w:r>
-        <w:fldChar w:fldCharType="separate"/>
-      </w:r>
-      <w:r>
-        <w:rPr>
-          <w:noProof/>
-        </w:rPr>
-        <w:t>(2)</w:t>
-      </w:r>
-      <w:r>
-        <w:fldChar w:fldCharType="end"/>
-      </w:r>
-      <w:r>
-        <w:t>.</w:t>
-      </w:r>
-    </w:p>
-    <w:p>
-      <w:pPr>
-        <w:pStyle w:val="Heading2"/>
-      </w:pPr>
-      <w:r>
-        <w:t>Statistical methods</w:t>
-      </w:r>
-    </w:p>
-    <w:p/>
-    <w:p>
-      <w:pPr>
-        <w:spacing w:line="360" w:lineRule="auto"/>
-      </w:pPr>
-      <w:r>
-        <w:t xml:space="preserve">We use a combination of Bayesian statistical methods combined in a framework for phylogenetically informed comparative analyses. We start off with multiple imputations of missing data resulting in a number of biased estimations based on chained equations (check Multiple Imputations section). We run </w:t>
-      </w:r>
-      <w:proofErr w:type="spellStart"/>
-      <w:r>
-        <w:t>MCMCglmm</w:t>
-      </w:r>
-      <w:proofErr w:type="spellEnd"/>
-      <w:r>
-        <w:t xml:space="preserve"> on all the imputed datasets running on 2 chains. Subsequently, we pool all the solutions from both chains into an ‘average’ mod</w:t>
-      </w:r>
-      <w:r>
-        <w:t>el, on which we base our analyse</w:t>
-      </w:r>
-      <w:r>
-        <w:t>s and conclusions. (See framework scheme)</w:t>
-      </w:r>
-    </w:p>
-    <w:p/>
-    <w:p>
-      <w:pPr>
-        <w:pStyle w:val="Heading3"/>
-      </w:pPr>
-      <w:r>
-        <w:t>Multiple i</w:t>
-      </w:r>
-      <w:r>
-        <w:t>mputation</w:t>
-      </w:r>
-      <w:r>
-        <w:t>s</w:t>
-      </w:r>
-    </w:p>
-    <w:p>
-      <w:pPr>
-        <w:spacing w:line="360" w:lineRule="auto"/>
-      </w:pPr>
-      <w:r>
-        <w:t xml:space="preserve">Dealing with missing data has been a pervasive issue in comparative studies. The most common solution to the problem has been to omit cases with missing values, which often results in losing whole cases only because of one or two missing values. A proposed and tested approach is multiple data imputation </w:t>
-      </w:r>
-      <w:r>
-        <w:fldChar w:fldCharType="begin" w:fldLock="1"/>
-      </w:r>
-      <w:r>
-        <w:instrText>ADDIN CSL_CITATION {"citationItems":[{"id":"ITEM-1","itemData":{"DOI":"10.1016/J.TREE.2008.06.014","ISSN":"0169-5347","abstract":"The most common approach to dealing with missing data is to delete cases containing missing observations. However, this approach reduces statistical power and increases estimation bias. A recent study shows how estimates of heritability and selection can be biased when the ‘invisible fraction’ (missing data due to mortality) is ignored, thus demonstrating the dangers of neglecting missing data in ecology and evolution. We highlight recent advances in the procedures of handling missing data and their relevance and applicability.","author":[{"dropping-particle":"","family":"Nakagawa","given":"Shinichi","non-dropping-particle":"","parse-names":false,"suffix":""},{"dropping-particle":"","family":"Freckleton","given":"Robert P.","non-dropping-particle":"","parse-names":false,"suffix":""}],"container-title":"Trends in Ecology &amp; Evolution","id":"ITEM-1","issue":"11","issued":{"date-parts":[["2008","11","1"]]},"page":"592-596","publisher":"Elsevier Current Trends","title":"Missing inaction: the dangers of ignoring missing data","type":"article-journal","volume":"23"},"uris":["http://www.mendeley.com/documents/?uuid=7b2dca96-8782-33b7-b92c-2b9c4ef76853"]},{"id":"ITEM-2","itemData":{"DOI":"10.1002/9780470316696","ISBN":"9780471655749","PMID":"13660112","abstract":"This title demonstrates how nonresponse in sample surveys and censuses can be handled by replacing each missing value with two or more multiple imputations. It clearly illustrates the advantages of modern computing to handle such key surveys, and demonstrates the benefit of this statistical technique. Demonstrates how nonresponse in sample surveys and censuses can be handled by replacing each missing value with two or more multiple imputations. Clearly illustrates the advantages of modern computing to such handle surveys, and demonstrates the benefit of this statistical technique for researchers who must analyze them. Also presents the background for Bayesian and frequentist theory. After establishing that only standard complete-data methods are needed to analyze a multiply-imputed set, the text evaluates procedures in general circumstances, outlining specific procedures for creating imputations in both the ignorable and nonignorable cases. Examples and exercises reinforce ideas, and the interplay of Bayesian and frequentist ideas presents a unified picture of modern statistics. The Wiley Classics Library consists of selected books that have become recognized classics in their respective fields. With these new unabridged and inexpensive editions, Wiley hopes to extend the life of these important works by making them available to future generations of mathematicians and scientists.","author":[{"dropping-particle":"","family":"Rubin","given":"Donald B","non-dropping-particle":"","parse-names":false,"suffix":""}],"container-title":"Wiley Series in Probability and Statistics","id":"ITEM-2","issued":{"date-parts":[["1987"]]},"title":"Multiple imputation for nonresponse in surveys Donald B. Rubin.","type":"book"},"uris":["http://www.mendeley.com/documents/?uuid=5c60dcfa-c372-4e47-be30-590320aae88a"]},{"id":"ITEM-3","itemData":{"DOI":"10.1177/0962280216666564","ISSN":"0962-2802","abstract":"In multilevel settings such as individual participant data meta-analysis, a variable is ‘systematically missing’ if it is wholly missing in some clusters and ‘sporadically missing’ if it is partly missing in some clusters. Previously proposed methods to impute incomplete multilevel data handle either systematically or sporadically missing data, but frequently both patterns are observed. We describe a new multiple imputation by chained equations (MICE) algorithm for multilevel data with arbitrary patterns of systematically and sporadically missing variables. The algorithm is described for multilevel normal data but can easily be extended for other variable types. We first propose two methods for imputing a single incomplete variable: an extension of an existing method and a new two-stage method which conveniently allows for heteroscedastic data. We then discuss the difficulties of imputing missing values in several variables in multilevel data using MICE, and show that even the simplest joint multilevel mo...","author":[{"dropping-particle":"","family":"Resche-Rigon","given":"Matthieu","non-dropping-particle":"","parse-names":false,"suffix":""},{"dropping-particle":"","family":"White","given":"Ian R","non-dropping-particle":"","parse-names":false,"suffix":""}],"container-title":"Statistical Methods in Medical Research","id":"ITEM-3","issue":"6","issued":{"date-parts":[["2018","6","19"]]},"page":"1634-1649","publisher":"SAGE PublicationsSage UK: London, England","title":"Multiple imputation by chained equations for systematically and sporadically missing multilevel data","type":"article-journal","volume":"27"},"uris":["http://www.mendeley.com/documents/?uuid=3567b371-df79-3fd5-8436-b15b6677162a"]}],"mendeley":{"formattedCitation":"(3–5)","plainTextFormattedCitation":"(3–5)","previouslyFormattedCitation":"&lt;sup&gt;3–5&lt;/sup&gt;"},"properties":{"noteIndex":0},"schema":"https://github.com/citation-style-language/schema/raw/master/csl-citation.json"}</w:instrText>
-      </w:r>
-      <w:r>
-        <w:fldChar w:fldCharType="separate"/>
-      </w:r>
-      <w:r>
-        <w:rPr>
-          <w:noProof/>
-        </w:rPr>
-        <w:t>(3–5)</w:t>
-      </w:r>
-      <w:r>
-        <w:fldChar w:fldCharType="end"/>
-      </w:r>
-      <w:r>
-        <w:t xml:space="preserve"> which has previously been shown to be a better solution to the problem, than omitting missing cases </w:t>
-      </w:r>
-      <w:r>
-        <w:fldChar w:fldCharType="begin" w:fldLock="1"/>
-      </w:r>
-      <w:r>
-        <w:instrText>ADDIN CSL_CITATION {"citationItems":[{"id":"ITEM-1","itemData":{"DOI":"10.1098/rspb.2003.2447","ISSN":"1471-2954","PMID":"12964982","abstract":"Recent attempts to explain the susceptibility of vertebrates to declines worldwide have largely focused on intrinsic factors such as body size, reproductive potential, ecological specialization, geographical range and phylogenetic longevity. Here, we use a database of 145 Australian marsupial species to test the effects of both intrinsic and extrinsic factors in a multivariate comparative approach. We model five intrinsic (body size, habitat specialization, diet, reproductive rate and range size) and four extrinsic (climate and range overlap with introduced foxes, sheep and rabbits) factors. We use quantitative measures of geographical range contraction as indices of decline. We also develop a new modelling approach of phylogenetically independent contrasts combined with imputation of missing values to deal simultaneously with phylogenetic structuring and missing data. One extrinsic variable-geographical range overlap with sheep-was the only consistent predictor of declines. Habitat specialization was independently but less consistently associated with declines. This suggests that extrinsic factors largely determine interspecific variation in extinction risk among Australian marsupials, and that the intrinsic factors that are consistently associated with extinction risk in other vertebrates are less important in this group. We conclude that recent anthropogenic changes have been profound enough to affect species on a continent-wide scale, regardless of their intrinsic biology.","author":[{"dropping-particle":"","family":"Fisher","given":"Diana O.","non-dropping-particle":"","parse-names":false,"suffix":""},{"dropping-particle":"","family":"Blomberg","given":"Simon P.","non-dropping-particle":"","parse-names":false,"suffix":""},{"dropping-particle":"","family":"Owens","given":"Ian P. F.","non-dropping-particle":"","parse-names":false,"suffix":""}],"container-title":"Proceedings of the Royal Society of London. Series B: Biological Sciences","id":"ITEM-1","issue":"1526","issued":{"date-parts":[["2003","9","7"]]},"page":"1801-1808","title":"Extrinsic versus intrinsic factors in the decline and extinction of Australian marsupials","type":"article-journal","volume":"270"},"uris":["http://www.mendeley.com/documents/?uuid=d27d00a2-5339-3704-b86a-534b0b9672d6"]}],"mendeley":{"formattedCitation":"(6)","plainTextFormattedCitation":"(6)","previouslyFormattedCitation":"&lt;sup&gt;6&lt;/sup&gt;"},"properties":{"noteIndex":0},"schema":"https://github.com/citation-style-language/schema/raw/master/csl-citation.json"}</w:instrText>
-      </w:r>
-      <w:r>
-        <w:fldChar w:fldCharType="separate"/>
-      </w:r>
-      <w:r>
-        <w:rPr>
-          <w:noProof/>
-        </w:rPr>
-        <w:t>(6)</w:t>
-      </w:r>
-      <w:r>
-        <w:fldChar w:fldCharType="end"/>
-      </w:r>
-      <w:r>
-        <w:t>.</w:t>
-      </w:r>
-    </w:p>
-    <w:p>
-      <w:pPr>
-        <w:spacing w:line="360" w:lineRule="auto"/>
-      </w:pPr>
-      <w:r>
-        <w:t xml:space="preserve">For imputation of missing data we used the R package </w:t>
-      </w:r>
-      <w:proofErr w:type="spellStart"/>
-      <w:r>
-        <w:t>phylomice</w:t>
-      </w:r>
-      <w:proofErr w:type="spellEnd"/>
-      <w:r>
-        <w:t xml:space="preserve"> (</w:t>
-      </w:r>
-      <w:proofErr w:type="spellStart"/>
-      <w:r>
-        <w:t>Blomberg</w:t>
-      </w:r>
-      <w:proofErr w:type="spellEnd"/>
-      <w:r>
-        <w:t xml:space="preserve"> and </w:t>
-      </w:r>
-      <w:proofErr w:type="spellStart"/>
-      <w:r>
-        <w:t>Drhlik</w:t>
-      </w:r>
-      <w:proofErr w:type="spellEnd"/>
-      <w:r>
-        <w:t xml:space="preserve">). It is an extension for the package mice </w:t>
-      </w:r>
-      <w:r>
-        <w:fldChar w:fldCharType="begin" w:fldLock="1"/>
-      </w:r>
-      <w:r>
-        <w:instrText>ADDIN CSL_CITATION {"citationItems":[{"id":"ITEM-1","itemData":{"DOI":"10.18637/jss.v045.i03","abstract":"The R package  mice  imputes incomplete multivariate data by chained equations. The software mice 1.0 appeared in the year 2000 as an S-PLUS library, and in 2001 as an R package. mice 1.0 introduced predictor selection, passive imputation and automatic pooling. This article documents mice, which extends the functionality of mice 1.0 in several ways. In  mice , the analysis of imputed data is made completely general, whereas the range of models under which pooling works is substantially extended.  mice  adds new functionality for imputing multilevel data, automatic predictor selection, data handling, post-processing imputed values, specialized pooling routines, model selection tools, and diagnostic graphs. Imputation of categorical data is improved in order to bypass problems caused by perfect prediction. Special attention is paid to transformations, sum scores, indices and interactions using passive imputation, and to the proper setup of the predictor matrix.  mice  can be downloaded from the Comprehensive R Archive Network. This article provides a hands-on, stepwise approach to solve applied incomplete data problems.","author":[{"dropping-particle":"van","family":"Buuren","given":"Stef","non-dropping-particle":"","parse-names":false,"suffix":""},{"dropping-particle":"","family":"Groothuis-Oudshoorn","given":"Karin","non-dropping-particle":"","parse-names":false,"suffix":""}],"container-title":"Journal of Statistical Software","id":"ITEM-1","issue":"3","issued":{"date-parts":[["2011","12","12"]]},"page":"1-67","title":"mice: Multivariate Imputation by Chained Equations in R","type":"article-journal","volume":"45"},"uris":["http://www.mendeley.com/documents/?uuid=01b7692b-5f6c-311b-aa68-accc408002bb"]}],"mendeley":{"formattedCitation":"(7)","plainTextFormattedCitation":"(7)","previouslyFormattedCitation":"&lt;sup&gt;7&lt;/sup&gt;"},"properties":{"noteIndex":0},"schema":"https://github.com/citation-style-language/schema/raw/master/csl-citation.json"}</w:instrText>
-      </w:r>
-      <w:r>
-        <w:fldChar w:fldCharType="separate"/>
-      </w:r>
-      <w:r>
-        <w:rPr>
-          <w:noProof/>
-        </w:rPr>
-        <w:t>(7)</w:t>
-      </w:r>
-      <w:r>
-        <w:fldChar w:fldCharType="end"/>
-      </w:r>
-      <w:r>
-        <w:t xml:space="preserve">, which allows for multiple imputations with the addition of taking the phylogenetic non-independence of the data into account. We use the method of predictive means matching </w:t>
-      </w:r>
-      <w:r>
-        <w:fldChar w:fldCharType="begin" w:fldLock="1"/>
-      </w:r>
-      <w:r>
-        <w:instrText>ADDIN CSL_CITATION {"citationItems":[{"id":"ITEM-1","itemData":{"DOI":"10.1080/07350015.1988.10509663","ISSN":"0735-0015","author":[{"dropping-particle":"","family":"Little","given":"Roderick J. A.","non-dropping-particle":"","parse-names":false,"suffix":""}],"container-title":"Journal of Business &amp; Economic Statistics","id":"ITEM-1","issue":"3","issued":{"date-parts":[["1988","7"]]},"page":"287-296","title":"Missing-Data Adjustments in Large Surveys","type":"article-journal","volume":"6"},"uris":["http://www.mendeley.com/documents/?uuid=b3e3865e-f11c-31e0-94be-f8bc6a12fd0f"]},{"id":"ITEM-2","itemData":{"ISBN":"9781138588318","abstract":"Second edition. Missing data pose challenges to real-life data analysis. Simple ad-hoc fixes, like deletion or mean imputation, only work under highly restrictive conditions, which are often not met in practice. Multiple imputation replaces each missing value by multiple plausible values. The variability between these replacements reflects our ignorance of the true (but missing) value. Each of the completed data set is then analyzed by standard methods, and the results are pooled to obtain unbiased estimates with correct confidence intervals. Multiple imputation is a general approach that also inspires novel solutions to old problems by reformulating the task at hand as a missing-data problem.This is the second edition of a popular book on multiple imputation, focused on explaining the application of methods through detailed worked examples using the MICE package as developed by the author. This new edition incorporates the recent developments in this fast-moving field.This class-tested book avoids mathematical and technical details as much as possible: formulas are accompanied by verbal statements that explain the formula in accessible terms. The book sharpens the reader’s intuition on how to think about missing data, and provides all the tools needed to execute a well-grounded quantitative analysis in the presence of missing data. Cover; Half Title; Title Page; Copyright Page; Dedication; Table of Contents; Foreword; Preface to second edition; Preface to first edition; About the author; List of symbols; List of algorithms; I Basics; 1 Introduction; 1.1 The problem of missing data; 1.1.1 Current practice; 1.1.2 Changing perspective on missing data; 1.2 Concepts of MCAR, MAR and MNAR; 1.3 Ad-hoc solutions; 1.3.1 Listwise deletion; 1.3.2 Pairwise deletion; 1.3.3 Mean imputation; 1.3.4 Regression imputation; 1.3.5 Stochastic regression imputation; 1.3.6 LOCF and BOCF; 1.3.7 Indicator method; 1.3.8 Summary 1.4 Multiple imputation in a nutshell1.4.1 Procedure; 1.4.2 Reasons to use multiple imputation; 1.4.3 Example of multiple imputation; 1.5 Goal of the book; 1.6 What the book does not cover; 1.6.1 Prevention; 1.6.2 Weighting procedures; 1.6.3 Likelihood-based approaches; 1.7 Structure of the book; 1.8 Exercises; 2 Multiple imputation; 2.1 Historic overview; 2.1.1 Imputation; 2.1.2 Multiple imputation; 2.1.3 The expanding literature on multiple imputation; 2.2 Concepts in incomplete data; 2.2.1 Incomplete-data perspective; 2.2.2 Causes of missing data; 2.2…","author":[{"dropping-particle":"van","family":"Buuren","given":"Stef","non-dropping-particle":"","parse-names":false,"suffix":""}],"id":"ITEM-2","issued":{"date-parts":[["2018"]]},"number-of-pages":"415","publisher":"CRC Press","title":"Flexible imputation of missing data","type":"book"},"uris":["http://www.mendeley.com/documents/?uuid=85f73c0c-db01-315e-8012-44b60fe2eeed"]}],"mendeley":{"formattedCitation":"(8, 9)","plainTextFormattedCitation":"(8, 9)","previouslyFormattedCitation":"&lt;sup&gt;8,9&lt;/sup&gt;"},"properties":{"noteIndex":0},"schema":"https://github.com/citation-style-language/schema/raw/master/csl-citation.json"}</w:instrText>
-      </w:r>
-      <w:r>
-        <w:fldChar w:fldCharType="separate"/>
-      </w:r>
-      <w:r>
-        <w:rPr>
-          <w:noProof/>
-        </w:rPr>
-        <w:t>(8, 9)</w:t>
-      </w:r>
-      <w:r>
-        <w:fldChar w:fldCharType="end"/>
-      </w:r>
-      <w:r>
-        <w:t xml:space="preserve">, a semi-parametric stochastic regression method in which a small set of candidate values (‘donors’) is found for each missing data point based on multiple regression model, whose predicted regression score is closest to the missing value. The choice of donor is </w:t>
-      </w:r>
-      <w:r>
-        <w:lastRenderedPageBreak/>
-        <w:t>then biased by the phylogenetically closer cases. Because the beta coefficients values in the regression models are chosen at random from the joint posterior distribution, such model introduces considerable stochastic variation, simulated by a Markov chain Monte Carlo procedure.</w:t>
-      </w:r>
-    </w:p>
-    <w:p>
-      <w:pPr>
-        <w:spacing w:line="360" w:lineRule="auto"/>
-      </w:pPr>
-      <w:r>
-        <w:t xml:space="preserve">This imputation method has the advantage that missing data is imputed based on values observed elsewhere in the set, so they are usually realistic.  The pattern of missing values in our dataset is reported in the supplementary material. We have variables with 0 missing values - brain size, body size, origin, </w:t>
-      </w:r>
-      <w:proofErr w:type="spellStart"/>
-      <w:r>
-        <w:t>diurnality</w:t>
-      </w:r>
-      <w:proofErr w:type="spellEnd"/>
-      <w:r>
-        <w:t xml:space="preserve"> - and such with more than half of the values missing,  </w:t>
-      </w:r>
-      <w:proofErr w:type="spellStart"/>
-      <w:r>
-        <w:t>i.e</w:t>
-      </w:r>
-      <w:proofErr w:type="spellEnd"/>
-      <w:r>
-        <w:t xml:space="preserve"> play – 68% or 120 missing, torpor – 53% or 94 missing. On average, we had 25% missing values, which we used as reference for the number of multiple imputations. Following an established rule of thumb </w:t>
-      </w:r>
-      <w:r>
-        <w:fldChar w:fldCharType="begin" w:fldLock="1"/>
-      </w:r>
-      <w:r>
-        <w:instrText>ADDIN CSL_CITATION {"citationItems":[{"id":"ITEM-1","itemData":{"DOI":"10.1002/SIM.4067","ISSN":"1097-0258","author":[{"dropping-particle":"","family":"White","given":"Ian R.","non-dropping-particle":"","parse-names":false,"suffix":""},{"dropping-particle":"","family":"Royston","given":"Patrick","non-dropping-particle":"","parse-names":false,"suffix":""},{"dropping-particle":"","family":"Wood","given":"Angela M.","non-dropping-particle":"","parse-names":false,"suffix":""}],"container-title":"Statistics in Medicine","id":"ITEM-1","issue":"4","issued":{"date-parts":[["2011","2","20"]]},"page":"377-399","publisher":"John Wiley &amp; Sons, Ltd","title":"Multiple imputation using chained equations: Issues and guidance for practice","type":"article-journal","volume":"30"},"uris":["http://www.mendeley.com/documents/?uuid=02d8ffe4-fea7-3e73-9f41-36bff5264a93"]}],"mendeley":{"formattedCitation":"(10)","plainTextFormattedCitation":"(10)","previouslyFormattedCitation":"&lt;sup&gt;10&lt;/sup&gt;"},"properties":{"noteIndex":0},"schema":"https://github.com/citation-style-language/schema/raw/master/csl-citation.json"}</w:instrText>
-      </w:r>
-      <w:r>
-        <w:fldChar w:fldCharType="separate"/>
-      </w:r>
-      <w:r>
-        <w:rPr>
-          <w:noProof/>
-        </w:rPr>
-        <w:t>(10)</w:t>
-      </w:r>
-      <w:r>
-        <w:fldChar w:fldCharType="end"/>
-      </w:r>
-      <w:r>
-        <w:t>, the number of datasets we imputed was equal to the percentage of missing data – twenty-five.</w:t>
-      </w:r>
-    </w:p>
-    <w:p>
-      <w:pPr>
-        <w:spacing w:line="360" w:lineRule="auto"/>
-      </w:pPr>
-      <w:r>
-        <w:t xml:space="preserve">We ran the imputations for 500 iterations each, on natural log transformed and </w:t>
-      </w:r>
-      <w:r>
-        <w:t xml:space="preserve">min-max </w:t>
-      </w:r>
-      <w:r>
-        <w:t xml:space="preserve">standardised continuous variables, and raw values of categorical variables (see strip plot). As predictors, only values with less than 35% missing values were used, which </w:t>
-      </w:r>
-      <w:r>
-        <w:t>rendered 13 predictors in total</w:t>
-      </w:r>
-      <w:r>
-        <w:t xml:space="preserve">. Convergence of the chained equations was assessed visually on the diagnostic plots of mice, using both strip plots and density plots. </w:t>
-      </w:r>
-    </w:p>
-    <w:p>
-      <w:pPr>
-        <w:spacing w:line="360" w:lineRule="auto"/>
-      </w:pPr>
-      <w:r>
-        <w:t xml:space="preserve">All subsequent analysis conducted on variables containing missing values were done on all twenty-five imputed datasets, and final results were pooled from all twenty-five imputations. </w:t>
-      </w:r>
-    </w:p>
-    <w:p>
-      <w:pPr>
-        <w:pStyle w:val="Heading3"/>
-      </w:pPr>
-      <w:r>
-        <w:t>Ancestral state estimation</w:t>
-      </w:r>
-    </w:p>
-    <w:p>
-      <w:pPr>
-        <w:spacing w:line="360" w:lineRule="auto"/>
-      </w:pPr>
-      <w:r>
-        <w:t xml:space="preserve">For estimation of ancestral states we used the package </w:t>
-      </w:r>
-      <w:proofErr w:type="spellStart"/>
-      <w:r>
-        <w:t>phytools</w:t>
-      </w:r>
-      <w:proofErr w:type="spellEnd"/>
-      <w:r>
-        <w:t xml:space="preserve"> and the function fast anc. </w:t>
-      </w:r>
-      <w:r>
-        <w:t>We estimated ancestral traits on absolute brain size, and on the phylogenetically corrected residuals from the regression with body size.</w:t>
-      </w:r>
-    </w:p>
-    <w:p>
-      <w:pPr>
-        <w:pStyle w:val="Heading3"/>
-      </w:pPr>
-      <w:r>
-        <w:t>SURFACE</w:t>
-      </w:r>
-    </w:p>
-    <w:p>
-      <w:pPr>
-        <w:spacing w:line="360" w:lineRule="auto"/>
-      </w:pPr>
-      <w:r>
-        <w:t>We used the SURFACE</w:t>
-      </w:r>
-      <w:r>
-        <w:t xml:space="preserve"> method</w:t>
-      </w:r>
-      <w:r>
-        <w:t xml:space="preserve"> for detecting convergence over similar </w:t>
-      </w:r>
-      <w:r>
-        <w:t>selective</w:t>
-      </w:r>
-      <w:r>
-        <w:t xml:space="preserve"> regimes </w:t>
-      </w:r>
-      <w:r>
-        <w:fldChar w:fldCharType="begin" w:fldLock="1"/>
-      </w:r>
-      <w:r>
-        <w:instrText>ADDIN CSL_CITATION {"citationItems":[{"id":"ITEM-1","itemData":{"DOI":"10.1111/2041-210X.12034","ISSN":"2041210X","author":[{"dropping-particle":"","family":"Ingram","given":"Travis","non-dropping-particle":"","parse-names":false,"suffix":""},{"dropping-particle":"","family":"Mahler","given":"D.Luke","non-dropping-particle":"","parse-names":false,"suffix":""}],"container-title":"Methods in Ecology and Evolution","editor":[{"dropping-particle":"","family":"Hansen","given":"Thomas","non-dropping-particle":"","parse-names":false,"suffix":""}],"id":"ITEM-1","issue":"5","issued":{"date-parts":[["2013","5","1"]]},"page":"416-425","publisher":"John Wiley &amp; Sons, Ltd (10.1111)","title":"SURFACE: detecting convergent evolution from comparative data by fitting Ornstein-Uhlenbeck models with stepwise Akaike Information Criterion","type":"article-journal","volume":"4"},"uris":["http://www.mendeley.com/documents/?uuid=927f9510-08f8-3364-a081-2de20076930e"]}],"mendeley":{"formattedCitation":"(11)","plainTextFormattedCitation":"(11)","previouslyFormattedCitation":"&lt;sup&gt;11&lt;/sup&gt;"},"properties":{"noteIndex":0},"schema":"https://github.com/citation-style-language/schema/raw/master/csl-citation.json"}</w:instrText>
-      </w:r>
-      <w:r>
-        <w:fldChar w:fldCharType="separate"/>
-      </w:r>
-      <w:r>
-        <w:rPr>
-          <w:noProof/>
-        </w:rPr>
-        <w:t>(11)</w:t>
-      </w:r>
-      <w:r>
-        <w:fldChar w:fldCharType="end"/>
-      </w:r>
-      <w:r>
-        <w:t xml:space="preserve">. </w:t>
-      </w:r>
-      <w:r>
-        <w:t xml:space="preserve">It </w:t>
-      </w:r>
-      <w:r>
-        <w:t>fits</w:t>
-      </w:r>
-      <w:r>
-        <w:t xml:space="preserve"> Ornstein-</w:t>
-      </w:r>
-      <w:proofErr w:type="spellStart"/>
-      <w:r>
-        <w:t>Uhlenbeck</w:t>
-      </w:r>
-      <w:proofErr w:type="spellEnd"/>
-      <w:r>
-        <w:t xml:space="preserve"> stabilizing selection model </w:t>
-      </w:r>
-      <w:r>
-        <w:t>to first identify regime shifts</w:t>
-      </w:r>
-      <w:r>
-        <w:t xml:space="preserve"> on branches of the tree</w:t>
+        <w:t>branches of the tree</w:t>
       </w:r>
       <w:r>
         <w:t>, where a proposed regime shift</w:t>
@@ -1871,16 +1583,7 @@
           <w:color w:val="1C1D1E"/>
           <w:shd w:val="clear" w:color="auto" w:fill="FFFFFF"/>
         </w:rPr>
-        <w:t xml:space="preserve"> Employing such information criterion allows for balancing </w:t>
-      </w:r>
-      <w:r>
-        <w:rPr>
-          <w:rFonts w:ascii="Arial" w:hAnsi="Arial" w:cs="Arial"/>
-          <w:color w:val="1C1D1E"/>
-          <w:shd w:val="clear" w:color="auto" w:fill="FFFFFF"/>
-        </w:rPr>
-        <w:lastRenderedPageBreak/>
-        <w:t>the trade-off between improving the log</w:t>
+        <w:t> Employing such information criterion allows for balancing the trade-off between improving the log</w:t>
       </w:r>
       <w:r>
         <w:rPr>
@@ -2081,23 +1784,10 @@
         <w:spacing w:line="360" w:lineRule="auto"/>
       </w:pPr>
       <w:r>
-        <w:t xml:space="preserve">We performed model selection using the dredge function in the </w:t>
-      </w:r>
-      <w:proofErr w:type="spellStart"/>
-      <w:r>
-        <w:t>MuMIn</w:t>
-      </w:r>
-      <w:proofErr w:type="spellEnd"/>
-      <w:r>
-        <w:t xml:space="preserve"> package on a set especially imputed for that purposes, using the procedure explained above (see Imputation section). The initial models were based on expectations from previous studies, but included as many interactions as possible, which were subsequently reduced. We ran each full model twice for 250 000 iterations, with burn in of the first 10000 iterations and sampling rate of 101. Convergence was verified visually and tested with </w:t>
-      </w:r>
-      <w:proofErr w:type="spellStart"/>
-      <w:r>
-        <w:t>Gelman</w:t>
-      </w:r>
-      <w:proofErr w:type="spellEnd"/>
-      <w:r>
-        <w:t xml:space="preserve">-Rubin criterion </w:t>
+        <w:t xml:space="preserve">We performed model selection using the dredge function in the MuMIn package on a set especially imputed for that purposes, using the procedure explained above (see Imputation section). The initial models were based on expectations from previous studies, but included as many interactions as possible, which were subsequently reduced. We ran each full model twice for 250 000 iterations, with burn in of the first 10000 iterations and sampling rate of 101. Convergence was verified visually and tested with </w:t>
+      </w:r>
+      <w:r>
+        <w:t xml:space="preserve">Gelman-Rubin criterion </w:t>
       </w:r>
       <w:r>
         <w:t>(</w:t>
@@ -2133,26 +1823,16 @@
       <w:pPr>
         <w:pStyle w:val="Heading3"/>
       </w:pPr>
-      <w:proofErr w:type="spellStart"/>
       <w:r>
         <w:t>MCMCglmm</w:t>
       </w:r>
-      <w:proofErr w:type="spellEnd"/>
-    </w:p>
-    <w:p>
-      <w:pPr>
-        <w:spacing w:line="360" w:lineRule="auto"/>
-      </w:pPr>
-      <w:r>
-        <w:t xml:space="preserve">Due to its convenient wrapper functions we used the package </w:t>
-      </w:r>
-      <w:proofErr w:type="spellStart"/>
-      <w:r>
-        <w:t>mulTree</w:t>
-      </w:r>
-      <w:proofErr w:type="spellEnd"/>
-      <w:r>
-        <w:t xml:space="preserve"> </w:t>
+    </w:p>
+    <w:p>
+      <w:pPr>
+        <w:spacing w:line="360" w:lineRule="auto"/>
+      </w:pPr>
+      <w:r>
+        <w:t xml:space="preserve">Due to its convenient wrapper functions we used the package mulTree </w:t>
       </w:r>
       <w:r>
         <w:fldChar w:fldCharType="begin" w:fldLock="1"/>
@@ -2173,15 +1853,7 @@
         <w:fldChar w:fldCharType="end"/>
       </w:r>
       <w:r>
-        <w:t xml:space="preserve"> to conduct </w:t>
-      </w:r>
-      <w:proofErr w:type="spellStart"/>
-      <w:r>
-        <w:t>MCMCglmm</w:t>
-      </w:r>
-      <w:proofErr w:type="spellEnd"/>
-      <w:r>
-        <w:t xml:space="preserve"> </w:t>
+        <w:t xml:space="preserve"> to conduct MCMCglmm </w:t>
       </w:r>
       <w:r>
         <w:fldChar w:fldCharType="begin" w:fldLock="1"/>
@@ -2205,22 +1877,17 @@
         <w:t xml:space="preserve"> on each of the 25 imputed datasets. We ran the MCMC for 1 000 042 iterations, with burn in of the first 150 000 iterations, and sampling rate of 250. </w:t>
       </w:r>
       <w:r>
-        <w:t xml:space="preserve">All priors were set to uniform and uninformative, which supposes that all values of the </w:t>
+        <w:t xml:space="preserve">All priors were set to uniform and uninformative, which supposes that all values of the parameters </w:t>
       </w:r>
       <w:r>
         <w:lastRenderedPageBreak/>
-        <w:t xml:space="preserve">parameters are equally likely. </w:t>
+        <w:t xml:space="preserve">are equally likely. </w:t>
       </w:r>
       <w:r>
         <w:t>Each model was run on 2 chains which produced an effective sample size of at least 3000 and all converged successfully (</w:t>
       </w:r>
-      <w:proofErr w:type="spellStart"/>
-      <w:r>
-        <w:t>Gelman</w:t>
-      </w:r>
-      <w:proofErr w:type="spellEnd"/>
-      <w:r>
-        <w:t xml:space="preserve">-Rubin criterion </w:t>
+      <w:r>
+        <w:t xml:space="preserve">Gelman-Rubin criterion </w:t>
       </w:r>
       <w:r>
         <w:t>&lt; 1.1</w:t>
@@ -2626,23 +2293,7 @@
                 <w:rFonts w:cs="Times New Roman"/>
                 <w:szCs w:val="24"/>
               </w:rPr>
-              <w:t xml:space="preserve"> different influence of seasonality, predation pressure, </w:t>
-            </w:r>
-            <w:proofErr w:type="gramStart"/>
-            <w:r>
-              <w:rPr>
-                <w:rFonts w:cs="Times New Roman"/>
-                <w:szCs w:val="24"/>
-              </w:rPr>
-              <w:t>food</w:t>
-            </w:r>
-            <w:proofErr w:type="gramEnd"/>
-            <w:r>
-              <w:rPr>
-                <w:rFonts w:cs="Times New Roman"/>
-                <w:szCs w:val="24"/>
-              </w:rPr>
-              <w:t xml:space="preserve"> abundance.</w:t>
+              <w:t xml:space="preserve"> different influence of seasonality, predation pressure, food abundance.</w:t>
             </w:r>
           </w:p>
         </w:tc>
@@ -2925,7 +2576,6 @@
                 <w:szCs w:val="24"/>
               </w:rPr>
             </w:pPr>
-            <w:proofErr w:type="spellStart"/>
             <w:r>
               <w:rPr>
                 <w:rFonts w:cs="Times New Roman"/>
@@ -2933,7 +2583,6 @@
               </w:rPr>
               <w:t>Diurnality</w:t>
             </w:r>
-            <w:proofErr w:type="spellEnd"/>
           </w:p>
           <w:p>
             <w:pPr>
@@ -3079,7 +2728,6 @@
                 <w:szCs w:val="24"/>
               </w:rPr>
             </w:pPr>
-            <w:proofErr w:type="spellStart"/>
             <w:r>
               <w:rPr>
                 <w:rFonts w:cs="Times New Roman"/>
@@ -3087,7 +2735,6 @@
               </w:rPr>
               <w:t>Arboreality</w:t>
             </w:r>
-            <w:proofErr w:type="spellEnd"/>
           </w:p>
         </w:tc>
         <w:tc>
@@ -3113,23 +2760,7 @@
                 <w:rFonts w:cs="Times New Roman"/>
                 <w:szCs w:val="24"/>
               </w:rPr>
-              <w:t xml:space="preserve">1 - Arboreal or </w:t>
-            </w:r>
-            <w:proofErr w:type="spellStart"/>
-            <w:r>
-              <w:rPr>
-                <w:rFonts w:cs="Times New Roman"/>
-                <w:szCs w:val="24"/>
-              </w:rPr>
-              <w:t>scansorial</w:t>
-            </w:r>
-            <w:proofErr w:type="spellEnd"/>
-            <w:r>
-              <w:rPr>
-                <w:rFonts w:cs="Times New Roman"/>
-                <w:szCs w:val="24"/>
-              </w:rPr>
-              <w:t>, 2 - Terrestrial</w:t>
+              <w:t>1 - Arboreal or scansorial, 2 - Terrestrial</w:t>
             </w:r>
           </w:p>
           <w:p>
@@ -3166,16 +2797,15 @@
                 <w:rFonts w:cs="Times New Roman"/>
                 <w:szCs w:val="24"/>
               </w:rPr>
+              <w:t xml:space="preserve">Arboreal environment is considered more </w:t>
+            </w:r>
+            <w:r>
+              <w:rPr>
+                <w:rFonts w:cs="Times New Roman"/>
+                <w:szCs w:val="24"/>
+              </w:rPr>
               <w:lastRenderedPageBreak/>
-              <w:t xml:space="preserve">Arboreal environment is </w:t>
-            </w:r>
-            <w:r>
-              <w:rPr>
-                <w:rFonts w:cs="Times New Roman"/>
-                <w:szCs w:val="24"/>
-              </w:rPr>
-              <w:lastRenderedPageBreak/>
-              <w:t>considered more cognitively demanding</w:t>
+              <w:t>cognitively demanding</w:t>
             </w:r>
             <w:r>
               <w:rPr>
@@ -4078,7 +3708,7 @@
                 <w:rFonts w:cs="Times New Roman"/>
                 <w:szCs w:val="24"/>
               </w:rPr>
-              <w:t xml:space="preserve">Complex mating systems require more cognitive complexity and </w:t>
+              <w:t xml:space="preserve">Complex mating systems require more cognitive complexity and usually result in </w:t>
             </w:r>
             <w:r>
               <w:rPr>
@@ -4086,7 +3716,7 @@
                 <w:szCs w:val="24"/>
               </w:rPr>
               <w:lastRenderedPageBreak/>
-              <w:t>usually result in higher parental investment</w:t>
+              <w:t>higher parental investment</w:t>
             </w:r>
             <w:r>
               <w:rPr>
@@ -5070,21 +4700,12 @@
                 <w:szCs w:val="24"/>
               </w:rPr>
             </w:pPr>
-            <w:proofErr w:type="spellStart"/>
-            <w:r>
-              <w:rPr>
-                <w:rFonts w:cs="Times New Roman"/>
-                <w:szCs w:val="24"/>
-              </w:rPr>
-              <w:t>Torporing</w:t>
-            </w:r>
-            <w:proofErr w:type="spellEnd"/>
-            <w:r>
-              <w:rPr>
-                <w:rFonts w:cs="Times New Roman"/>
-                <w:szCs w:val="24"/>
-              </w:rPr>
-              <w:t xml:space="preserve"> has been shown to be costly to the maintenance of large brains </w:t>
+            <w:r>
+              <w:rPr>
+                <w:rFonts w:cs="Times New Roman"/>
+                <w:szCs w:val="24"/>
+              </w:rPr>
+              <w:t xml:space="preserve">Torporing has been shown to be costly to the maintenance of large brains </w:t>
             </w:r>
             <w:r>
               <w:rPr>
@@ -5482,15 +5103,15 @@
         <w:spacing w:line="360" w:lineRule="auto"/>
       </w:pPr>
       <w:r>
+        <w:t>Dataset</w:t>
+      </w:r>
+    </w:p>
+    <w:p>
+      <w:pPr>
+        <w:spacing w:line="360" w:lineRule="auto"/>
+      </w:pPr>
+      <w:r>
         <w:lastRenderedPageBreak/>
-        <w:t>Dataset</w:t>
-      </w:r>
-    </w:p>
-    <w:p>
-      <w:pPr>
-        <w:spacing w:line="360" w:lineRule="auto"/>
-      </w:pPr>
-      <w:r>
         <w:t>Imputed dataset</w:t>
       </w:r>
       <w:r>
@@ -5525,21 +5146,7 @@
         <w:rPr>
           <w:lang w:val="en-US"/>
         </w:rPr>
-        <w:t xml:space="preserve">Thomas </w:t>
-      </w:r>
-      <w:proofErr w:type="spellStart"/>
-      <w:r>
-        <w:rPr>
-          <w:lang w:val="en-US"/>
-        </w:rPr>
-        <w:t>Guillerme</w:t>
-      </w:r>
-      <w:proofErr w:type="spellEnd"/>
-      <w:r>
-        <w:rPr>
-          <w:lang w:val="en-US"/>
-        </w:rPr>
-        <w:t xml:space="preserve"> for tips with programming</w:t>
+        <w:t>Thomas Guillerme for tips with programming</w:t>
       </w:r>
     </w:p>
     <w:p>
@@ -6030,17 +5637,25 @@
           <w:noProof/>
           <w:szCs w:val="24"/>
         </w:rPr>
+        <w:t xml:space="preserve">10. </w:t>
+      </w:r>
+      <w:r>
+        <w:rPr>
+          <w:rFonts w:cs="Times New Roman"/>
+          <w:noProof/>
+          <w:szCs w:val="24"/>
+        </w:rPr>
+        <w:tab/>
+        <w:t xml:space="preserve">White IR, Royston P, Wood AM (2011) Multiple imputation using chained equations: </w:t>
+      </w:r>
+      <w:r>
+        <w:rPr>
+          <w:rFonts w:cs="Times New Roman"/>
+          <w:noProof/>
+          <w:szCs w:val="24"/>
+        </w:rPr>
         <w:lastRenderedPageBreak/>
-        <w:t xml:space="preserve">10. </w:t>
-      </w:r>
-      <w:r>
-        <w:rPr>
-          <w:rFonts w:cs="Times New Roman"/>
-          <w:noProof/>
-          <w:szCs w:val="24"/>
-        </w:rPr>
-        <w:tab/>
-        <w:t xml:space="preserve">White IR, Royston P, Wood AM (2011) Multiple imputation using chained equations: Issues and guidance for practice. </w:t>
+        <w:t xml:space="preserve">Issues and guidance for practice. </w:t>
       </w:r>
       <w:r>
         <w:rPr>
@@ -6679,7 +6294,6 @@
           <w:noProof/>
           <w:szCs w:val="24"/>
         </w:rPr>
-        <w:lastRenderedPageBreak/>
         <w:t xml:space="preserve">23. </w:t>
       </w:r>
       <w:r>
@@ -6707,7 +6321,16 @@
           <w:noProof/>
           <w:szCs w:val="24"/>
         </w:rPr>
-        <w:t xml:space="preserve"> 99(7):4141–2.</w:t>
+        <w:t xml:space="preserve"> </w:t>
+      </w:r>
+      <w:r>
+        <w:rPr>
+          <w:rFonts w:cs="Times New Roman"/>
+          <w:noProof/>
+          <w:szCs w:val="24"/>
+        </w:rPr>
+        <w:lastRenderedPageBreak/>
+        <w:t>99(7):4141–2.</w:t>
       </w:r>
     </w:p>
     <w:p>
@@ -8665,7 +8288,7 @@
 </file>
 
 <file path=customXml/itemProps1.xml><?xml version="1.0" encoding="utf-8"?>
-<ds:datastoreItem xmlns:ds="http://schemas.openxmlformats.org/officeDocument/2006/customXml" ds:itemID="{7F74D953-DE1A-471C-9EA2-CE51CF826F6A}">
+<ds:datastoreItem xmlns:ds="http://schemas.openxmlformats.org/officeDocument/2006/customXml" ds:itemID="{58ED0534-745C-4BE2-B414-D66015291070}">
   <ds:schemaRefs>
     <ds:schemaRef ds:uri="http://schemas.openxmlformats.org/officeDocument/2006/bibliography"/>
   </ds:schemaRefs>

</xml_diff>